<commit_message>
ThinhDP: update ThinhDP - Usecase spec.docx
</commit_message>
<xml_diff>
--- a/Temp/ThinhDP/ThinhDP - Usecase spec.docx
+++ b/Temp/ThinhDP/ThinhDP - Usecase spec.docx
@@ -9,10 +9,10 @@
           <w:lang w:val="en-US" w:eastAsia="en-US"/>
         </w:rPr>
         <w:drawing>
-          <wp:inline distT="0" distB="0" distL="0" distR="0" wp14:anchorId="7B3AAF67" wp14:editId="15680399">
-            <wp:extent cx="5943600" cy="2608580"/>
-            <wp:effectExtent l="0" t="0" r="0" b="1270"/>
-            <wp:docPr id="1" name="Picture 1"/>
+          <wp:inline distT="0" distB="0" distL="0" distR="0" wp14:anchorId="68EC5E75" wp14:editId="6739256E">
+            <wp:extent cx="5943600" cy="2657475"/>
+            <wp:effectExtent l="0" t="0" r="0" b="9525"/>
+            <wp:docPr id="4" name="Picture 4"/>
             <wp:cNvGraphicFramePr>
               <a:graphicFrameLocks xmlns:a="http://schemas.openxmlformats.org/drawingml/2006/main" noChangeAspect="1"/>
             </wp:cNvGraphicFramePr>
@@ -20,7 +20,7 @@
               <a:graphicData uri="http://schemas.openxmlformats.org/drawingml/2006/picture">
                 <pic:pic xmlns:pic="http://schemas.openxmlformats.org/drawingml/2006/picture">
                   <pic:nvPicPr>
-                    <pic:cNvPr id="1" name="Capture.PNG"/>
+                    <pic:cNvPr id="4" name="Manage goods.PNG"/>
                     <pic:cNvPicPr/>
                   </pic:nvPicPr>
                   <pic:blipFill>
@@ -38,7 +38,56 @@
                   <pic:spPr>
                     <a:xfrm>
                       <a:off x="0" y="0"/>
-                      <a:ext cx="5943600" cy="2608580"/>
+                      <a:ext cx="5943600" cy="2657475"/>
+                    </a:xfrm>
+                    <a:prstGeom prst="rect">
+                      <a:avLst/>
+                    </a:prstGeom>
+                  </pic:spPr>
+                </pic:pic>
+              </a:graphicData>
+            </a:graphic>
+          </wp:inline>
+        </w:drawing>
+      </w:r>
+    </w:p>
+    <w:p>
+      <w:r>
+        <w:rPr>
+          <w:noProof/>
+          <w:lang w:val="en-US" w:eastAsia="en-US"/>
+        </w:rPr>
+        <w:drawing>
+          <wp:inline distT="0" distB="0" distL="0" distR="0" wp14:anchorId="2C5EE424" wp14:editId="63B48A77">
+            <wp:extent cx="5943600" cy="2640330"/>
+            <wp:effectExtent l="0" t="0" r="0" b="7620"/>
+            <wp:docPr id="8" name="Picture 8"/>
+            <wp:cNvGraphicFramePr>
+              <a:graphicFrameLocks xmlns:a="http://schemas.openxmlformats.org/drawingml/2006/main" noChangeAspect="1"/>
+            </wp:cNvGraphicFramePr>
+            <a:graphic xmlns:a="http://schemas.openxmlformats.org/drawingml/2006/main">
+              <a:graphicData uri="http://schemas.openxmlformats.org/drawingml/2006/picture">
+                <pic:pic xmlns:pic="http://schemas.openxmlformats.org/drawingml/2006/picture">
+                  <pic:nvPicPr>
+                    <pic:cNvPr id="8" name="Create goods.PNG"/>
+                    <pic:cNvPicPr/>
+                  </pic:nvPicPr>
+                  <pic:blipFill>
+                    <a:blip r:embed="rId7">
+                      <a:extLst>
+                        <a:ext uri="{28A0092B-C50C-407E-A947-70E740481C1C}">
+                          <a14:useLocalDpi xmlns:a14="http://schemas.microsoft.com/office/drawing/2010/main" val="0"/>
+                        </a:ext>
+                      </a:extLst>
+                    </a:blip>
+                    <a:stretch>
+                      <a:fillRect/>
+                    </a:stretch>
+                  </pic:blipFill>
+                  <pic:spPr>
+                    <a:xfrm>
+                      <a:off x="0" y="0"/>
+                      <a:ext cx="5943600" cy="2640330"/>
                     </a:xfrm>
                     <a:prstGeom prst="rect">
                       <a:avLst/>
@@ -173,7 +222,6 @@
                 <w:rFonts w:asciiTheme="majorHAnsi" w:hAnsiTheme="majorHAnsi"/>
                 <w:sz w:val="24"/>
                 <w:szCs w:val="24"/>
-                <w:highlight w:val="yellow"/>
               </w:rPr>
               <w:t>2.0</w:t>
             </w:r>
@@ -232,26 +280,24 @@
                 <w:rFonts w:asciiTheme="majorHAnsi" w:hAnsiTheme="majorHAnsi"/>
                 <w:sz w:val="24"/>
                 <w:szCs w:val="24"/>
-                <w:highlight w:val="yellow"/>
-              </w:rPr>
-              <w:t>load</w:t>
-            </w:r>
-            <w:r>
-              <w:rPr>
-                <w:rFonts w:asciiTheme="majorHAnsi" w:hAnsiTheme="majorHAnsi"/>
-                <w:sz w:val="24"/>
-                <w:szCs w:val="24"/>
-              </w:rPr>
-              <w:t xml:space="preserve"> information – Create </w:t>
-            </w:r>
-            <w:r>
-              <w:rPr>
-                <w:rFonts w:asciiTheme="majorHAnsi" w:hAnsiTheme="majorHAnsi"/>
-                <w:sz w:val="24"/>
-                <w:szCs w:val="24"/>
-                <w:highlight w:val="yellow"/>
-              </w:rPr>
-              <w:t>load</w:t>
+              </w:rPr>
+              <w:t xml:space="preserve">goods </w:t>
+            </w:r>
+            <w:r>
+              <w:rPr>
+                <w:rFonts w:asciiTheme="majorHAnsi" w:hAnsiTheme="majorHAnsi"/>
+                <w:sz w:val="24"/>
+                <w:szCs w:val="24"/>
+              </w:rPr>
+              <w:t xml:space="preserve">information – Create </w:t>
+            </w:r>
+            <w:r>
+              <w:rPr>
+                <w:rFonts w:asciiTheme="majorHAnsi" w:hAnsiTheme="majorHAnsi"/>
+                <w:sz w:val="24"/>
+                <w:szCs w:val="24"/>
+              </w:rPr>
+              <w:t>goods</w:t>
             </w:r>
           </w:p>
         </w:tc>
@@ -468,24 +514,33 @@
                 <w:sz w:val="24"/>
                 <w:szCs w:val="24"/>
               </w:rPr>
-              <w:t>This use case allows goods owner to create a new load</w:t>
-            </w:r>
-          </w:p>
-          <w:p>
-            <w:pPr>
-              <w:rPr>
-                <w:rFonts w:asciiTheme="majorHAnsi" w:hAnsiTheme="majorHAnsi"/>
-                <w:sz w:val="24"/>
-                <w:szCs w:val="24"/>
-              </w:rPr>
-            </w:pPr>
-            <w:r>
-              <w:rPr>
-                <w:rFonts w:asciiTheme="majorHAnsi" w:hAnsiTheme="majorHAnsi"/>
-                <w:b/>
-                <w:sz w:val="24"/>
-                <w:szCs w:val="24"/>
-              </w:rPr>
+              <w:t xml:space="preserve">This use case allows goods owner to create a new </w:t>
+            </w:r>
+            <w:r>
+              <w:rPr>
+                <w:rFonts w:asciiTheme="majorHAnsi" w:hAnsiTheme="majorHAnsi"/>
+                <w:sz w:val="24"/>
+                <w:szCs w:val="24"/>
+              </w:rPr>
+              <w:t>goods</w:t>
+            </w:r>
+          </w:p>
+          <w:p>
+            <w:pPr>
+              <w:rPr>
+                <w:rFonts w:asciiTheme="majorHAnsi" w:hAnsiTheme="majorHAnsi"/>
+                <w:sz w:val="24"/>
+                <w:szCs w:val="24"/>
+              </w:rPr>
+            </w:pPr>
+            <w:r>
+              <w:rPr>
+                <w:rFonts w:asciiTheme="majorHAnsi" w:hAnsiTheme="majorHAnsi"/>
+                <w:b/>
+                <w:sz w:val="24"/>
+                <w:szCs w:val="24"/>
+              </w:rPr>
+              <w:lastRenderedPageBreak/>
               <w:t>Goal:</w:t>
             </w:r>
             <w:r>
@@ -503,7 +558,15 @@
                 <w:sz w:val="24"/>
                 <w:szCs w:val="24"/>
               </w:rPr>
-              <w:t>Add a new load</w:t>
+              <w:t xml:space="preserve">Add a new </w:t>
+            </w:r>
+            <w:r>
+              <w:rPr>
+                <w:rFonts w:asciiTheme="majorHAnsi" w:hAnsiTheme="majorHAnsi"/>
+                <w:sz w:val="24"/>
+                <w:szCs w:val="24"/>
+              </w:rPr>
+              <w:t>goods</w:t>
             </w:r>
           </w:p>
           <w:p>
@@ -630,7 +693,15 @@
                 <w:sz w:val="24"/>
                 <w:szCs w:val="24"/>
               </w:rPr>
-              <w:t>Load doesn’t exist in database.</w:t>
+              <w:t xml:space="preserve">Goods </w:t>
+            </w:r>
+            <w:r>
+              <w:rPr>
+                <w:rFonts w:asciiTheme="majorHAnsi" w:hAnsiTheme="majorHAnsi"/>
+                <w:sz w:val="24"/>
+                <w:szCs w:val="24"/>
+              </w:rPr>
+              <w:t>doesn’t exist in database.</w:t>
             </w:r>
           </w:p>
           <w:p>
@@ -682,7 +753,23 @@
                 <w:sz w:val="24"/>
                 <w:szCs w:val="24"/>
               </w:rPr>
-              <w:t>Goods owner choose create load function.</w:t>
+              <w:t xml:space="preserve">Goods owner choose create </w:t>
+            </w:r>
+            <w:r>
+              <w:rPr>
+                <w:rFonts w:asciiTheme="majorHAnsi" w:hAnsiTheme="majorHAnsi"/>
+                <w:sz w:val="24"/>
+                <w:szCs w:val="24"/>
+              </w:rPr>
+              <w:t xml:space="preserve">goods </w:t>
+            </w:r>
+            <w:r>
+              <w:rPr>
+                <w:rFonts w:asciiTheme="majorHAnsi" w:hAnsiTheme="majorHAnsi"/>
+                <w:sz w:val="24"/>
+                <w:szCs w:val="24"/>
+              </w:rPr>
+              <w:t>function.</w:t>
             </w:r>
           </w:p>
           <w:p>
@@ -741,7 +828,23 @@
                 <w:sz w:val="24"/>
                 <w:szCs w:val="24"/>
               </w:rPr>
-              <w:t>A new load will be added to database</w:t>
+              <w:t xml:space="preserve">A new </w:t>
+            </w:r>
+            <w:r>
+              <w:rPr>
+                <w:rFonts w:asciiTheme="majorHAnsi" w:hAnsiTheme="majorHAnsi"/>
+                <w:sz w:val="24"/>
+                <w:szCs w:val="24"/>
+              </w:rPr>
+              <w:t xml:space="preserve">goods </w:t>
+            </w:r>
+            <w:r>
+              <w:rPr>
+                <w:rFonts w:asciiTheme="majorHAnsi" w:hAnsiTheme="majorHAnsi"/>
+                <w:sz w:val="24"/>
+                <w:szCs w:val="24"/>
+              </w:rPr>
+              <w:t>will be added to database</w:t>
             </w:r>
           </w:p>
           <w:p>
@@ -773,7 +876,15 @@
                 <w:sz w:val="24"/>
                 <w:szCs w:val="24"/>
               </w:rPr>
-              <w:t>Load will not be added. Error message will be shown.</w:t>
+              <w:t xml:space="preserve">Goods </w:t>
+            </w:r>
+            <w:r>
+              <w:rPr>
+                <w:rFonts w:asciiTheme="majorHAnsi" w:hAnsiTheme="majorHAnsi"/>
+                <w:sz w:val="24"/>
+                <w:szCs w:val="24"/>
+              </w:rPr>
+              <w:t>will not be added. Error message will be shown.</w:t>
             </w:r>
           </w:p>
           <w:p>
@@ -827,7 +938,6 @@
                       <w:sz w:val="24"/>
                       <w:szCs w:val="24"/>
                     </w:rPr>
-                    <w:lastRenderedPageBreak/>
                     <w:t>Step</w:t>
                   </w:r>
                 </w:p>
@@ -1001,7 +1111,23 @@
                       <w:sz w:val="24"/>
                       <w:szCs w:val="24"/>
                     </w:rPr>
-                    <w:t>System navigates to add load page.</w:t>
+                    <w:t xml:space="preserve">System navigates to add </w:t>
+                  </w:r>
+                  <w:r>
+                    <w:rPr>
+                      <w:rFonts w:asciiTheme="majorHAnsi" w:hAnsiTheme="majorHAnsi"/>
+                      <w:sz w:val="24"/>
+                      <w:szCs w:val="24"/>
+                    </w:rPr>
+                    <w:t xml:space="preserve">goods </w:t>
+                  </w:r>
+                  <w:r>
+                    <w:rPr>
+                      <w:rFonts w:asciiTheme="majorHAnsi" w:hAnsiTheme="majorHAnsi"/>
+                      <w:sz w:val="24"/>
+                      <w:szCs w:val="24"/>
+                    </w:rPr>
+                    <w:t>page.</w:t>
                   </w:r>
                 </w:p>
                 <w:p>
@@ -1203,7 +1329,7 @@
                       <w:sz w:val="24"/>
                       <w:szCs w:val="24"/>
                     </w:rPr>
-                    <w:t>nhận</w:t>
+                    <w:t>gửi</w:t>
                   </w:r>
                   <w:proofErr w:type="spellEnd"/>
                   <w:r>
@@ -1862,7 +1988,23 @@
                       <w:sz w:val="24"/>
                       <w:szCs w:val="24"/>
                     </w:rPr>
-                    <w:t>New load will be added to database and show “</w:t>
+                    <w:t xml:space="preserve">New </w:t>
+                  </w:r>
+                  <w:r>
+                    <w:rPr>
+                      <w:rFonts w:asciiTheme="majorHAnsi" w:hAnsiTheme="majorHAnsi"/>
+                      <w:sz w:val="24"/>
+                      <w:szCs w:val="24"/>
+                    </w:rPr>
+                    <w:t xml:space="preserve">goods </w:t>
+                  </w:r>
+                  <w:r>
+                    <w:rPr>
+                      <w:rFonts w:asciiTheme="majorHAnsi" w:hAnsiTheme="majorHAnsi"/>
+                      <w:sz w:val="24"/>
+                      <w:szCs w:val="24"/>
+                    </w:rPr>
+                    <w:t>will be added to database and show “</w:t>
                   </w:r>
                   <w:proofErr w:type="spellStart"/>
                   <w:r>
@@ -2036,6 +2178,7 @@
                       <w:sz w:val="24"/>
                       <w:szCs w:val="24"/>
                     </w:rPr>
+                    <w:lastRenderedPageBreak/>
                     <w:t>No</w:t>
                   </w:r>
                 </w:p>
@@ -2187,7 +2330,23 @@
                       <w:sz w:val="24"/>
                       <w:szCs w:val="24"/>
                     </w:rPr>
-                    <w:t>System return to previous page. No new load is created</w:t>
+                    <w:t xml:space="preserve">System return to previous page. No new </w:t>
+                  </w:r>
+                  <w:r>
+                    <w:rPr>
+                      <w:rFonts w:asciiTheme="majorHAnsi" w:hAnsiTheme="majorHAnsi"/>
+                      <w:sz w:val="24"/>
+                      <w:szCs w:val="24"/>
+                    </w:rPr>
+                    <w:t xml:space="preserve">goods </w:t>
+                  </w:r>
+                  <w:r>
+                    <w:rPr>
+                      <w:rFonts w:asciiTheme="majorHAnsi" w:hAnsiTheme="majorHAnsi"/>
+                      <w:sz w:val="24"/>
+                      <w:szCs w:val="24"/>
+                    </w:rPr>
+                    <w:t>is created</w:t>
                   </w:r>
                 </w:p>
               </w:tc>
@@ -2292,7 +2451,23 @@
                       <w:sz w:val="24"/>
                       <w:szCs w:val="24"/>
                     </w:rPr>
-                    <w:t>If user haven’t logged in as goods owner, system will navigate to login page. After successful login, load will be added to database.</w:t>
+                    <w:t xml:space="preserve">If user haven’t logged in as goods owner, system will navigate to login page. After successful login, </w:t>
+                  </w:r>
+                  <w:r>
+                    <w:rPr>
+                      <w:rFonts w:asciiTheme="majorHAnsi" w:hAnsiTheme="majorHAnsi"/>
+                      <w:sz w:val="24"/>
+                      <w:szCs w:val="24"/>
+                    </w:rPr>
+                    <w:t xml:space="preserve">goods </w:t>
+                  </w:r>
+                  <w:r>
+                    <w:rPr>
+                      <w:rFonts w:asciiTheme="majorHAnsi" w:hAnsiTheme="majorHAnsi"/>
+                      <w:sz w:val="24"/>
+                      <w:szCs w:val="24"/>
+                    </w:rPr>
+                    <w:t>will be added to database.</w:t>
                   </w:r>
                 </w:p>
               </w:tc>
@@ -2432,7 +2607,6 @@
                       <w:sz w:val="24"/>
                       <w:szCs w:val="24"/>
                     </w:rPr>
-                    <w:lastRenderedPageBreak/>
                     <w:t>1</w:t>
                   </w:r>
                 </w:p>
@@ -3434,7 +3608,23 @@
                       <w:sz w:val="24"/>
                       <w:szCs w:val="24"/>
                     </w:rPr>
-                    <w:t xml:space="preserve">New load is not created. </w:t>
+                    <w:t xml:space="preserve">New </w:t>
+                  </w:r>
+                  <w:r>
+                    <w:rPr>
+                      <w:rFonts w:asciiTheme="majorHAnsi" w:hAnsiTheme="majorHAnsi"/>
+                      <w:sz w:val="24"/>
+                      <w:szCs w:val="24"/>
+                    </w:rPr>
+                    <w:t xml:space="preserve">goods </w:t>
+                  </w:r>
+                  <w:r>
+                    <w:rPr>
+                      <w:rFonts w:asciiTheme="majorHAnsi" w:hAnsiTheme="majorHAnsi"/>
+                      <w:sz w:val="24"/>
+                      <w:szCs w:val="24"/>
+                    </w:rPr>
+                    <w:t xml:space="preserve">is not created. </w:t>
                   </w:r>
                   <w:r>
                     <w:rPr>
@@ -4253,7 +4443,15 @@
                 <w:sz w:val="24"/>
                 <w:szCs w:val="24"/>
               </w:rPr>
-              <w:t>Manage load</w:t>
+              <w:t xml:space="preserve">Manage </w:t>
+            </w:r>
+            <w:r>
+              <w:rPr>
+                <w:rFonts w:asciiTheme="majorHAnsi" w:hAnsiTheme="majorHAnsi"/>
+                <w:sz w:val="24"/>
+                <w:szCs w:val="24"/>
+              </w:rPr>
+              <w:t>goods</w:t>
             </w:r>
           </w:p>
           <w:p>
@@ -4296,7 +4494,15 @@
                 <w:sz w:val="24"/>
                 <w:szCs w:val="24"/>
               </w:rPr>
-              <w:t>Load does not exist in database.</w:t>
+              <w:t xml:space="preserve">Goods </w:t>
+            </w:r>
+            <w:r>
+              <w:rPr>
+                <w:rFonts w:asciiTheme="majorHAnsi" w:hAnsiTheme="majorHAnsi"/>
+                <w:sz w:val="24"/>
+                <w:szCs w:val="24"/>
+              </w:rPr>
+              <w:t>does not exist in database.</w:t>
             </w:r>
           </w:p>
           <w:p>
@@ -4355,12 +4561,11 @@
           <w:noProof/>
           <w:lang w:val="en-US" w:eastAsia="en-US"/>
         </w:rPr>
-        <w:lastRenderedPageBreak/>
         <w:drawing>
-          <wp:inline distT="0" distB="0" distL="0" distR="0" wp14:anchorId="525EBDC0" wp14:editId="17A25F4C">
-            <wp:extent cx="5943600" cy="2265045"/>
-            <wp:effectExtent l="0" t="0" r="0" b="1905"/>
-            <wp:docPr id="2" name="Picture 2"/>
+          <wp:inline distT="0" distB="0" distL="0" distR="0" wp14:anchorId="3A3D37AE" wp14:editId="7A27E631">
+            <wp:extent cx="5943600" cy="2644140"/>
+            <wp:effectExtent l="0" t="0" r="0" b="3810"/>
+            <wp:docPr id="11" name="Picture 11"/>
             <wp:cNvGraphicFramePr>
               <a:graphicFrameLocks xmlns:a="http://schemas.openxmlformats.org/drawingml/2006/main" noChangeAspect="1"/>
             </wp:cNvGraphicFramePr>
@@ -4368,11 +4573,11 @@
               <a:graphicData uri="http://schemas.openxmlformats.org/drawingml/2006/picture">
                 <pic:pic xmlns:pic="http://schemas.openxmlformats.org/drawingml/2006/picture">
                   <pic:nvPicPr>
-                    <pic:cNvPr id="2" name="Update load.PNG"/>
+                    <pic:cNvPr id="11" name="Update goods.PNG"/>
                     <pic:cNvPicPr/>
                   </pic:nvPicPr>
                   <pic:blipFill>
-                    <a:blip r:embed="rId7">
+                    <a:blip r:embed="rId8">
                       <a:extLst>
                         <a:ext uri="{28A0092B-C50C-407E-A947-70E740481C1C}">
                           <a14:useLocalDpi xmlns:a14="http://schemas.microsoft.com/office/drawing/2010/main" val="0"/>
@@ -4386,7 +4591,7 @@
                   <pic:spPr>
                     <a:xfrm>
                       <a:off x="0" y="0"/>
-                      <a:ext cx="5943600" cy="2265045"/>
+                      <a:ext cx="5943600" cy="2644140"/>
                     </a:xfrm>
                     <a:prstGeom prst="rect">
                       <a:avLst/>
@@ -4516,6 +4721,14 @@
                 <w:szCs w:val="24"/>
               </w:rPr>
             </w:pPr>
+            <w:r>
+              <w:rPr>
+                <w:rFonts w:asciiTheme="majorHAnsi" w:hAnsiTheme="majorHAnsi"/>
+                <w:sz w:val="24"/>
+                <w:szCs w:val="24"/>
+              </w:rPr>
+              <w:t>2.0</w:t>
+            </w:r>
           </w:p>
         </w:tc>
       </w:tr>
@@ -4564,7 +4777,31 @@
                 <w:sz w:val="24"/>
                 <w:szCs w:val="24"/>
               </w:rPr>
-              <w:t>Manage load information – Update load</w:t>
+              <w:t xml:space="preserve">Manage </w:t>
+            </w:r>
+            <w:r>
+              <w:rPr>
+                <w:rFonts w:asciiTheme="majorHAnsi" w:hAnsiTheme="majorHAnsi"/>
+                <w:sz w:val="24"/>
+                <w:szCs w:val="24"/>
+              </w:rPr>
+              <w:t xml:space="preserve">goods </w:t>
+            </w:r>
+            <w:r>
+              <w:rPr>
+                <w:rFonts w:asciiTheme="majorHAnsi" w:hAnsiTheme="majorHAnsi"/>
+                <w:sz w:val="24"/>
+                <w:szCs w:val="24"/>
+              </w:rPr>
+              <w:t xml:space="preserve">information – Update </w:t>
+            </w:r>
+            <w:r>
+              <w:rPr>
+                <w:rFonts w:asciiTheme="majorHAnsi" w:hAnsiTheme="majorHAnsi"/>
+                <w:sz w:val="24"/>
+                <w:szCs w:val="24"/>
+              </w:rPr>
+              <w:t>goods</w:t>
             </w:r>
           </w:p>
         </w:tc>
@@ -4797,7 +5034,7 @@
                 <w:sz w:val="24"/>
                 <w:szCs w:val="24"/>
               </w:rPr>
-              <w:t>load</w:t>
+              <w:t>goods</w:t>
             </w:r>
           </w:p>
           <w:p>
@@ -4840,7 +5077,15 @@
                 <w:sz w:val="24"/>
                 <w:szCs w:val="24"/>
               </w:rPr>
-              <w:t xml:space="preserve"> load</w:t>
+              <w:t xml:space="preserve"> </w:t>
+            </w:r>
+            <w:r>
+              <w:rPr>
+                <w:rFonts w:asciiTheme="majorHAnsi" w:hAnsiTheme="majorHAnsi"/>
+                <w:sz w:val="24"/>
+                <w:szCs w:val="24"/>
+              </w:rPr>
+              <w:t>goods</w:t>
             </w:r>
           </w:p>
           <w:p>
@@ -4883,7 +5128,23 @@
                 <w:sz w:val="24"/>
                 <w:szCs w:val="24"/>
               </w:rPr>
-              <w:t>click on a load in “</w:t>
+              <w:t xml:space="preserve">click on a </w:t>
+            </w:r>
+            <w:r>
+              <w:rPr>
+                <w:rFonts w:asciiTheme="majorHAnsi" w:hAnsiTheme="majorHAnsi"/>
+                <w:sz w:val="24"/>
+                <w:szCs w:val="24"/>
+              </w:rPr>
+              <w:t xml:space="preserve">goods </w:t>
+            </w:r>
+            <w:r>
+              <w:rPr>
+                <w:rFonts w:asciiTheme="majorHAnsi" w:hAnsiTheme="majorHAnsi"/>
+                <w:sz w:val="24"/>
+                <w:szCs w:val="24"/>
+              </w:rPr>
+              <w:t>in “</w:t>
             </w:r>
             <w:proofErr w:type="spellStart"/>
             <w:r>
@@ -4945,6 +5206,7 @@
                 <w:sz w:val="24"/>
                 <w:szCs w:val="24"/>
               </w:rPr>
+              <w:lastRenderedPageBreak/>
               <w:t>Preconditions:</w:t>
             </w:r>
             <w:r>
@@ -4975,7 +5237,7 @@
                 <w:sz w:val="24"/>
                 <w:szCs w:val="24"/>
               </w:rPr>
-              <w:t xml:space="preserve">Load </w:t>
+              <w:t xml:space="preserve">Goods </w:t>
             </w:r>
             <w:r>
               <w:rPr>
@@ -5067,7 +5329,23 @@
                 <w:sz w:val="24"/>
                 <w:szCs w:val="24"/>
               </w:rPr>
-              <w:t xml:space="preserve"> load function.</w:t>
+              <w:t xml:space="preserve"> </w:t>
+            </w:r>
+            <w:r>
+              <w:rPr>
+                <w:rFonts w:asciiTheme="majorHAnsi" w:hAnsiTheme="majorHAnsi"/>
+                <w:sz w:val="24"/>
+                <w:szCs w:val="24"/>
+              </w:rPr>
+              <w:t xml:space="preserve">goods </w:t>
+            </w:r>
+            <w:r>
+              <w:rPr>
+                <w:rFonts w:asciiTheme="majorHAnsi" w:hAnsiTheme="majorHAnsi"/>
+                <w:sz w:val="24"/>
+                <w:szCs w:val="24"/>
+              </w:rPr>
+              <w:t>function.</w:t>
             </w:r>
           </w:p>
           <w:p>
@@ -5089,7 +5367,15 @@
                 <w:sz w:val="24"/>
                 <w:szCs w:val="24"/>
               </w:rPr>
-              <w:t>Load is not in deal</w:t>
+              <w:t xml:space="preserve">Goods </w:t>
+            </w:r>
+            <w:r>
+              <w:rPr>
+                <w:rFonts w:asciiTheme="majorHAnsi" w:hAnsiTheme="majorHAnsi"/>
+                <w:sz w:val="24"/>
+                <w:szCs w:val="24"/>
+              </w:rPr>
+              <w:t>is not in deal</w:t>
             </w:r>
             <w:r>
               <w:rPr>
@@ -5156,7 +5442,15 @@
                 <w:sz w:val="24"/>
                 <w:szCs w:val="24"/>
               </w:rPr>
-              <w:t>Load will be updated with new information</w:t>
+              <w:t xml:space="preserve">Goods </w:t>
+            </w:r>
+            <w:r>
+              <w:rPr>
+                <w:rFonts w:asciiTheme="majorHAnsi" w:hAnsiTheme="majorHAnsi"/>
+                <w:sz w:val="24"/>
+                <w:szCs w:val="24"/>
+              </w:rPr>
+              <w:t>will be updated with new information</w:t>
             </w:r>
           </w:p>
           <w:p>
@@ -5188,7 +5482,15 @@
                 <w:sz w:val="24"/>
                 <w:szCs w:val="24"/>
               </w:rPr>
-              <w:t xml:space="preserve">Load will not be </w:t>
+              <w:t xml:space="preserve">Goods </w:t>
+            </w:r>
+            <w:r>
+              <w:rPr>
+                <w:rFonts w:asciiTheme="majorHAnsi" w:hAnsiTheme="majorHAnsi"/>
+                <w:sz w:val="24"/>
+                <w:szCs w:val="24"/>
+              </w:rPr>
+              <w:t xml:space="preserve">will not be </w:t>
             </w:r>
             <w:r>
               <w:rPr>
@@ -5350,7 +5652,6 @@
                       <w:sz w:val="24"/>
                       <w:szCs w:val="24"/>
                     </w:rPr>
-                    <w:lastRenderedPageBreak/>
                     <w:t>1</w:t>
                   </w:r>
                 </w:p>
@@ -5381,7 +5682,23 @@
                       <w:sz w:val="24"/>
                       <w:szCs w:val="24"/>
                     </w:rPr>
-                    <w:t>click on a load in “</w:t>
+                    <w:t xml:space="preserve">click on a </w:t>
+                  </w:r>
+                  <w:r>
+                    <w:rPr>
+                      <w:rFonts w:asciiTheme="majorHAnsi" w:hAnsiTheme="majorHAnsi"/>
+                      <w:sz w:val="24"/>
+                      <w:szCs w:val="24"/>
+                    </w:rPr>
+                    <w:t xml:space="preserve">goods </w:t>
+                  </w:r>
+                  <w:r>
+                    <w:rPr>
+                      <w:rFonts w:asciiTheme="majorHAnsi" w:hAnsiTheme="majorHAnsi"/>
+                      <w:sz w:val="24"/>
+                      <w:szCs w:val="24"/>
+                    </w:rPr>
+                    <w:t>in “</w:t>
                   </w:r>
                   <w:proofErr w:type="spellStart"/>
                   <w:r>
@@ -5472,15 +5789,23 @@
                       <w:sz w:val="24"/>
                       <w:szCs w:val="24"/>
                     </w:rPr>
-                    <w:t xml:space="preserve"> load</w:t>
-                  </w:r>
-                  <w:r>
-                    <w:rPr>
-                      <w:rFonts w:asciiTheme="majorHAnsi" w:hAnsiTheme="majorHAnsi"/>
-                      <w:sz w:val="24"/>
-                      <w:szCs w:val="24"/>
-                    </w:rPr>
-                    <w:t xml:space="preserve"> page.</w:t>
+                    <w:t xml:space="preserve"> </w:t>
+                  </w:r>
+                  <w:r>
+                    <w:rPr>
+                      <w:rFonts w:asciiTheme="majorHAnsi" w:hAnsiTheme="majorHAnsi"/>
+                      <w:sz w:val="24"/>
+                      <w:szCs w:val="24"/>
+                    </w:rPr>
+                    <w:t xml:space="preserve">goods </w:t>
+                  </w:r>
+                  <w:r>
+                    <w:rPr>
+                      <w:rFonts w:asciiTheme="majorHAnsi" w:hAnsiTheme="majorHAnsi"/>
+                      <w:sz w:val="24"/>
+                      <w:szCs w:val="24"/>
+                    </w:rPr>
+                    <w:t>page.</w:t>
                   </w:r>
                 </w:p>
                 <w:p>
@@ -5599,7 +5924,6 @@
                       <w:szCs w:val="24"/>
                     </w:rPr>
                   </w:pPr>
-                  <w:commentRangeStart w:id="0"/>
                   <w:proofErr w:type="spellStart"/>
                   <w:r>
                     <w:rPr>
@@ -5643,7 +5967,7 @@
                       <w:sz w:val="24"/>
                       <w:szCs w:val="24"/>
                     </w:rPr>
-                    <w:t>nhận</w:t>
+                    <w:t>gửi</w:t>
                   </w:r>
                   <w:proofErr w:type="spellEnd"/>
                   <w:r>
@@ -5663,7 +5987,6 @@
                     </w:rPr>
                     <w:t>hàng</w:t>
                   </w:r>
-                  <w:commentRangeEnd w:id="0"/>
                   <w:proofErr w:type="spellEnd"/>
                   <w:r>
                     <w:rPr>
@@ -6077,6 +6400,14 @@
                       <w:szCs w:val="24"/>
                     </w:rPr>
                   </w:pPr>
+                  <w:r>
+                    <w:rPr>
+                      <w:rFonts w:asciiTheme="majorHAnsi" w:hAnsiTheme="majorHAnsi"/>
+                      <w:sz w:val="24"/>
+                      <w:szCs w:val="24"/>
+                    </w:rPr>
+                    <w:t>Modify</w:t>
+                  </w:r>
                   <w:commentRangeStart w:id="1"/>
                   <w:r>
                     <w:rPr>
@@ -6084,7 +6415,7 @@
                       <w:sz w:val="24"/>
                       <w:szCs w:val="24"/>
                     </w:rPr>
-                    <w:t>Input field</w:t>
+                    <w:t xml:space="preserve"> field</w:t>
                   </w:r>
                   <w:commentRangeEnd w:id="1"/>
                   <w:r>
@@ -6277,7 +6608,23 @@
                       <w:sz w:val="24"/>
                       <w:szCs w:val="24"/>
                     </w:rPr>
-                    <w:t>New load will be added to database and show “</w:t>
+                    <w:t xml:space="preserve">New </w:t>
+                  </w:r>
+                  <w:r>
+                    <w:rPr>
+                      <w:rFonts w:asciiTheme="majorHAnsi" w:hAnsiTheme="majorHAnsi"/>
+                      <w:sz w:val="24"/>
+                      <w:szCs w:val="24"/>
+                    </w:rPr>
+                    <w:t xml:space="preserve">goods </w:t>
+                  </w:r>
+                  <w:r>
+                    <w:rPr>
+                      <w:rFonts w:asciiTheme="majorHAnsi" w:hAnsiTheme="majorHAnsi"/>
+                      <w:sz w:val="24"/>
+                      <w:szCs w:val="24"/>
+                    </w:rPr>
+                    <w:t>will be added to database and show “</w:t>
                   </w:r>
                   <w:proofErr w:type="spellStart"/>
                   <w:r>
@@ -6558,6 +6905,7 @@
                       <w:sz w:val="24"/>
                       <w:szCs w:val="24"/>
                     </w:rPr>
+                    <w:lastRenderedPageBreak/>
                     <w:t>1</w:t>
                   </w:r>
                 </w:p>
@@ -6620,7 +6968,23 @@
                       <w:sz w:val="24"/>
                       <w:szCs w:val="24"/>
                     </w:rPr>
-                    <w:t>System returns to previous page. Load is not updated</w:t>
+                    <w:t xml:space="preserve">System returns to previous page. </w:t>
+                  </w:r>
+                  <w:r>
+                    <w:rPr>
+                      <w:rFonts w:asciiTheme="majorHAnsi" w:hAnsiTheme="majorHAnsi"/>
+                      <w:sz w:val="24"/>
+                      <w:szCs w:val="24"/>
+                    </w:rPr>
+                    <w:t xml:space="preserve">Goods </w:t>
+                  </w:r>
+                  <w:r>
+                    <w:rPr>
+                      <w:rFonts w:asciiTheme="majorHAnsi" w:hAnsiTheme="majorHAnsi"/>
+                      <w:sz w:val="24"/>
+                      <w:szCs w:val="24"/>
+                    </w:rPr>
+                    <w:t>is not updated</w:t>
                   </w:r>
                 </w:p>
               </w:tc>
@@ -7114,7 +7478,6 @@
                       <w:sz w:val="24"/>
                       <w:szCs w:val="24"/>
                     </w:rPr>
-                    <w:lastRenderedPageBreak/>
                     <w:t>3</w:t>
                   </w:r>
                 </w:p>
@@ -8383,7 +8746,23 @@
                       <w:sz w:val="24"/>
                       <w:szCs w:val="24"/>
                     </w:rPr>
-                    <w:t>Cannot update load. Show error message: “</w:t>
+                    <w:t xml:space="preserve">Cannot update </w:t>
+                  </w:r>
+                  <w:r>
+                    <w:rPr>
+                      <w:rFonts w:asciiTheme="majorHAnsi" w:hAnsiTheme="majorHAnsi"/>
+                      <w:sz w:val="24"/>
+                      <w:szCs w:val="24"/>
+                    </w:rPr>
+                    <w:t>goods</w:t>
+                  </w:r>
+                  <w:r>
+                    <w:rPr>
+                      <w:rFonts w:asciiTheme="majorHAnsi" w:hAnsiTheme="majorHAnsi"/>
+                      <w:sz w:val="24"/>
+                      <w:szCs w:val="24"/>
+                    </w:rPr>
+                    <w:t>. Show error message: “</w:t>
                   </w:r>
                   <w:proofErr w:type="spellStart"/>
                   <w:r>
@@ -8565,7 +8944,15 @@
                 <w:sz w:val="24"/>
                 <w:szCs w:val="24"/>
               </w:rPr>
-              <w:t>Manage load</w:t>
+              <w:t xml:space="preserve">Manage </w:t>
+            </w:r>
+            <w:r>
+              <w:rPr>
+                <w:rFonts w:asciiTheme="majorHAnsi" w:hAnsiTheme="majorHAnsi"/>
+                <w:sz w:val="24"/>
+                <w:szCs w:val="24"/>
+              </w:rPr>
+              <w:t>goods</w:t>
             </w:r>
           </w:p>
           <w:p>
@@ -8585,6 +8972,7 @@
                 <w:sz w:val="24"/>
                 <w:szCs w:val="24"/>
               </w:rPr>
+              <w:lastRenderedPageBreak/>
               <w:t>Business Rules:</w:t>
             </w:r>
           </w:p>
@@ -8608,7 +8996,7 @@
                 <w:sz w:val="24"/>
                 <w:szCs w:val="24"/>
               </w:rPr>
-              <w:t xml:space="preserve">Load </w:t>
+              <w:t xml:space="preserve">Goods </w:t>
             </w:r>
             <w:r>
               <w:rPr>
@@ -8647,7 +9035,15 @@
                 <w:sz w:val="24"/>
                 <w:szCs w:val="24"/>
               </w:rPr>
-              <w:t>Load is not in deal with any drivers.</w:t>
+              <w:t xml:space="preserve">Goods </w:t>
+            </w:r>
+            <w:r>
+              <w:rPr>
+                <w:rFonts w:asciiTheme="majorHAnsi" w:hAnsiTheme="majorHAnsi"/>
+                <w:sz w:val="24"/>
+                <w:szCs w:val="24"/>
+              </w:rPr>
+              <w:t>is not in deal with any drivers.</w:t>
             </w:r>
           </w:p>
           <w:p>
@@ -8699,7 +9095,6 @@
         </w:tc>
       </w:tr>
     </w:tbl>
-    <w:p/>
     <w:p/>
     <w:p/>
     <w:p>
@@ -8708,12 +9103,11 @@
           <w:noProof/>
           <w:lang w:val="en-US" w:eastAsia="en-US"/>
         </w:rPr>
-        <w:lastRenderedPageBreak/>
         <w:drawing>
-          <wp:inline distT="0" distB="0" distL="0" distR="0" wp14:anchorId="4B2E9357" wp14:editId="54D75B4D">
-            <wp:extent cx="5943600" cy="2230120"/>
+          <wp:inline distT="0" distB="0" distL="0" distR="0" wp14:anchorId="695C807B" wp14:editId="4473B0B3">
+            <wp:extent cx="5943600" cy="2727960"/>
             <wp:effectExtent l="0" t="0" r="0" b="0"/>
-            <wp:docPr id="3" name="Picture 3"/>
+            <wp:docPr id="12" name="Picture 12"/>
             <wp:cNvGraphicFramePr>
               <a:graphicFrameLocks xmlns:a="http://schemas.openxmlformats.org/drawingml/2006/main" noChangeAspect="1"/>
             </wp:cNvGraphicFramePr>
@@ -8721,11 +9115,11 @@
               <a:graphicData uri="http://schemas.openxmlformats.org/drawingml/2006/picture">
                 <pic:pic xmlns:pic="http://schemas.openxmlformats.org/drawingml/2006/picture">
                   <pic:nvPicPr>
-                    <pic:cNvPr id="3" name="Delete load.PNG"/>
+                    <pic:cNvPr id="12" name="Delete goods.PNG"/>
                     <pic:cNvPicPr/>
                   </pic:nvPicPr>
                   <pic:blipFill>
-                    <a:blip r:embed="rId10">
+                    <a:blip r:embed="rId11">
                       <a:extLst>
                         <a:ext uri="{28A0092B-C50C-407E-A947-70E740481C1C}">
                           <a14:useLocalDpi xmlns:a14="http://schemas.microsoft.com/office/drawing/2010/main" val="0"/>
@@ -8739,7 +9133,7 @@
                   <pic:spPr>
                     <a:xfrm>
                       <a:off x="0" y="0"/>
-                      <a:ext cx="5943600" cy="2230120"/>
+                      <a:ext cx="5943600" cy="2727960"/>
                     </a:xfrm>
                     <a:prstGeom prst="rect">
                       <a:avLst/>
@@ -8869,6 +9263,14 @@
                 <w:szCs w:val="24"/>
               </w:rPr>
             </w:pPr>
+            <w:r>
+              <w:rPr>
+                <w:rFonts w:asciiTheme="majorHAnsi" w:hAnsiTheme="majorHAnsi"/>
+                <w:sz w:val="24"/>
+                <w:szCs w:val="24"/>
+              </w:rPr>
+              <w:t>2.0</w:t>
+            </w:r>
           </w:p>
         </w:tc>
       </w:tr>
@@ -8917,7 +9319,31 @@
                 <w:sz w:val="24"/>
                 <w:szCs w:val="24"/>
               </w:rPr>
-              <w:t>Manage load – Delete load</w:t>
+              <w:t xml:space="preserve">Manage </w:t>
+            </w:r>
+            <w:r>
+              <w:rPr>
+                <w:rFonts w:asciiTheme="majorHAnsi" w:hAnsiTheme="majorHAnsi"/>
+                <w:sz w:val="24"/>
+                <w:szCs w:val="24"/>
+              </w:rPr>
+              <w:t xml:space="preserve">goods </w:t>
+            </w:r>
+            <w:r>
+              <w:rPr>
+                <w:rFonts w:asciiTheme="majorHAnsi" w:hAnsiTheme="majorHAnsi"/>
+                <w:sz w:val="24"/>
+                <w:szCs w:val="24"/>
+              </w:rPr>
+              <w:t xml:space="preserve">– Delete </w:t>
+            </w:r>
+            <w:r>
+              <w:rPr>
+                <w:rFonts w:asciiTheme="majorHAnsi" w:hAnsiTheme="majorHAnsi"/>
+                <w:sz w:val="24"/>
+                <w:szCs w:val="24"/>
+              </w:rPr>
+              <w:t>goods</w:t>
             </w:r>
           </w:p>
         </w:tc>
@@ -9142,7 +9568,15 @@
                 <w:sz w:val="24"/>
                 <w:szCs w:val="24"/>
               </w:rPr>
-              <w:t>delete load</w:t>
+              <w:t xml:space="preserve">delete </w:t>
+            </w:r>
+            <w:r>
+              <w:rPr>
+                <w:rFonts w:asciiTheme="majorHAnsi" w:hAnsiTheme="majorHAnsi"/>
+                <w:sz w:val="24"/>
+                <w:szCs w:val="24"/>
+              </w:rPr>
+              <w:t>goods</w:t>
             </w:r>
             <w:r>
               <w:rPr>
@@ -9185,7 +9619,15 @@
                 <w:sz w:val="24"/>
                 <w:szCs w:val="24"/>
               </w:rPr>
-              <w:t xml:space="preserve">Load will be removed from </w:t>
+              <w:t xml:space="preserve">Goods </w:t>
+            </w:r>
+            <w:r>
+              <w:rPr>
+                <w:rFonts w:asciiTheme="majorHAnsi" w:hAnsiTheme="majorHAnsi"/>
+                <w:sz w:val="24"/>
+                <w:szCs w:val="24"/>
+              </w:rPr>
+              <w:t xml:space="preserve">will be removed from </w:t>
             </w:r>
             <w:r>
               <w:rPr>
@@ -9203,8 +9645,6 @@
               </w:rPr>
               <w:t>.</w:t>
             </w:r>
-            <w:bookmarkStart w:id="2" w:name="_GoBack"/>
-            <w:bookmarkEnd w:id="2"/>
           </w:p>
           <w:p>
             <w:pPr>
@@ -9290,24 +9730,41 @@
                 <w:sz w:val="24"/>
                 <w:szCs w:val="24"/>
               </w:rPr>
-              <w:t>” button in load’s information page</w:t>
-            </w:r>
-          </w:p>
-          <w:p>
-            <w:pPr>
-              <w:rPr>
-                <w:rFonts w:asciiTheme="majorHAnsi" w:hAnsiTheme="majorHAnsi"/>
-                <w:sz w:val="24"/>
-                <w:szCs w:val="24"/>
-              </w:rPr>
-            </w:pPr>
-            <w:r>
-              <w:rPr>
-                <w:rFonts w:asciiTheme="majorHAnsi" w:hAnsiTheme="majorHAnsi"/>
-                <w:b/>
-                <w:sz w:val="24"/>
-                <w:szCs w:val="24"/>
-              </w:rPr>
+              <w:t xml:space="preserve">” button in </w:t>
+            </w:r>
+            <w:r>
+              <w:rPr>
+                <w:rFonts w:asciiTheme="majorHAnsi" w:hAnsiTheme="majorHAnsi"/>
+                <w:sz w:val="24"/>
+                <w:szCs w:val="24"/>
+              </w:rPr>
+              <w:t>goods</w:t>
+            </w:r>
+            <w:r>
+              <w:rPr>
+                <w:rFonts w:asciiTheme="majorHAnsi" w:hAnsiTheme="majorHAnsi"/>
+                <w:sz w:val="24"/>
+                <w:szCs w:val="24"/>
+              </w:rPr>
+              <w:t xml:space="preserve"> information page</w:t>
+            </w:r>
+          </w:p>
+          <w:p>
+            <w:pPr>
+              <w:rPr>
+                <w:rFonts w:asciiTheme="majorHAnsi" w:hAnsiTheme="majorHAnsi"/>
+                <w:sz w:val="24"/>
+                <w:szCs w:val="24"/>
+              </w:rPr>
+            </w:pPr>
+            <w:r>
+              <w:rPr>
+                <w:rFonts w:asciiTheme="majorHAnsi" w:hAnsiTheme="majorHAnsi"/>
+                <w:b/>
+                <w:sz w:val="24"/>
+                <w:szCs w:val="24"/>
+              </w:rPr>
+              <w:lastRenderedPageBreak/>
               <w:t>Preconditions:</w:t>
             </w:r>
             <w:r>
@@ -9368,7 +9825,15 @@
                 <w:sz w:val="24"/>
                 <w:szCs w:val="24"/>
               </w:rPr>
-              <w:t>Load exists in the system.</w:t>
+              <w:t xml:space="preserve">Goods </w:t>
+            </w:r>
+            <w:r>
+              <w:rPr>
+                <w:rFonts w:asciiTheme="majorHAnsi" w:hAnsiTheme="majorHAnsi"/>
+                <w:sz w:val="24"/>
+                <w:szCs w:val="24"/>
+              </w:rPr>
+              <w:t>exists in the system.</w:t>
             </w:r>
           </w:p>
           <w:p>
@@ -9390,7 +9855,15 @@
                 <w:sz w:val="24"/>
                 <w:szCs w:val="24"/>
               </w:rPr>
-              <w:t>Load is not in deal with any drivers.</w:t>
+              <w:t xml:space="preserve">Goods </w:t>
+            </w:r>
+            <w:r>
+              <w:rPr>
+                <w:rFonts w:asciiTheme="majorHAnsi" w:hAnsiTheme="majorHAnsi"/>
+                <w:sz w:val="24"/>
+                <w:szCs w:val="24"/>
+              </w:rPr>
+              <w:t>is not in deal with any drivers.</w:t>
             </w:r>
           </w:p>
           <w:p>
@@ -9412,7 +9885,23 @@
                 <w:sz w:val="24"/>
                 <w:szCs w:val="24"/>
               </w:rPr>
-              <w:t>Goods owner chooses delete load function</w:t>
+              <w:t xml:space="preserve">Goods owner chooses delete </w:t>
+            </w:r>
+            <w:r>
+              <w:rPr>
+                <w:rFonts w:asciiTheme="majorHAnsi" w:hAnsiTheme="majorHAnsi"/>
+                <w:sz w:val="24"/>
+                <w:szCs w:val="24"/>
+              </w:rPr>
+              <w:t xml:space="preserve">goods </w:t>
+            </w:r>
+            <w:r>
+              <w:rPr>
+                <w:rFonts w:asciiTheme="majorHAnsi" w:hAnsiTheme="majorHAnsi"/>
+                <w:sz w:val="24"/>
+                <w:szCs w:val="24"/>
+              </w:rPr>
+              <w:t>function</w:t>
             </w:r>
           </w:p>
           <w:p>
@@ -9471,7 +9960,15 @@
                 <w:sz w:val="24"/>
                 <w:szCs w:val="24"/>
               </w:rPr>
-              <w:t>Load will be deleted from database</w:t>
+              <w:t xml:space="preserve">Goods </w:t>
+            </w:r>
+            <w:r>
+              <w:rPr>
+                <w:rFonts w:asciiTheme="majorHAnsi" w:hAnsiTheme="majorHAnsi"/>
+                <w:sz w:val="24"/>
+                <w:szCs w:val="24"/>
+              </w:rPr>
+              <w:t>will be deleted from database</w:t>
             </w:r>
           </w:p>
           <w:p>
@@ -9503,7 +10000,15 @@
                 <w:sz w:val="24"/>
                 <w:szCs w:val="24"/>
               </w:rPr>
-              <w:t>Load is not deleted. Error message will be shown</w:t>
+              <w:t xml:space="preserve">Goods </w:t>
+            </w:r>
+            <w:r>
+              <w:rPr>
+                <w:rFonts w:asciiTheme="majorHAnsi" w:hAnsiTheme="majorHAnsi"/>
+                <w:sz w:val="24"/>
+                <w:szCs w:val="24"/>
+              </w:rPr>
+              <w:t>is not deleted. Error message will be shown</w:t>
             </w:r>
           </w:p>
           <w:p>
@@ -9649,7 +10154,6 @@
                       <w:sz w:val="24"/>
                       <w:szCs w:val="24"/>
                     </w:rPr>
-                    <w:lastRenderedPageBreak/>
                     <w:t>1</w:t>
                   </w:r>
                 </w:p>
@@ -10036,7 +10540,15 @@
                       <w:sz w:val="24"/>
                       <w:szCs w:val="24"/>
                     </w:rPr>
-                    <w:t>Load is deleted from database</w:t>
+                    <w:t xml:space="preserve">Goods </w:t>
+                  </w:r>
+                  <w:r>
+                    <w:rPr>
+                      <w:rFonts w:asciiTheme="majorHAnsi" w:hAnsiTheme="majorHAnsi"/>
+                      <w:sz w:val="24"/>
+                      <w:szCs w:val="24"/>
+                    </w:rPr>
+                    <w:t>is deleted from database</w:t>
                   </w:r>
                 </w:p>
               </w:tc>
@@ -10253,7 +10765,23 @@
                       <w:sz w:val="24"/>
                       <w:szCs w:val="24"/>
                     </w:rPr>
-                    <w:t>Pop-up is turn-off. Load is not deleted</w:t>
+                    <w:t xml:space="preserve">Pop-up is turn-off. </w:t>
+                  </w:r>
+                  <w:r>
+                    <w:rPr>
+                      <w:rFonts w:asciiTheme="majorHAnsi" w:hAnsiTheme="majorHAnsi"/>
+                      <w:sz w:val="24"/>
+                      <w:szCs w:val="24"/>
+                    </w:rPr>
+                    <w:t xml:space="preserve">Goods </w:t>
+                  </w:r>
+                  <w:r>
+                    <w:rPr>
+                      <w:rFonts w:asciiTheme="majorHAnsi" w:hAnsiTheme="majorHAnsi"/>
+                      <w:sz w:val="24"/>
+                      <w:szCs w:val="24"/>
+                    </w:rPr>
+                    <w:t>is not deleted</w:t>
                   </w:r>
                 </w:p>
               </w:tc>
@@ -10455,7 +10983,15 @@
                       <w:sz w:val="24"/>
                       <w:szCs w:val="24"/>
                     </w:rPr>
-                    <w:t xml:space="preserve">Load is not deleted. </w:t>
+                    <w:t xml:space="preserve">Goods </w:t>
+                  </w:r>
+                  <w:r>
+                    <w:rPr>
+                      <w:rFonts w:asciiTheme="majorHAnsi" w:hAnsiTheme="majorHAnsi"/>
+                      <w:sz w:val="24"/>
+                      <w:szCs w:val="24"/>
+                    </w:rPr>
+                    <w:t xml:space="preserve">is not deleted. </w:t>
                   </w:r>
                   <w:r>
                     <w:rPr>
@@ -10671,7 +11207,15 @@
                 <w:sz w:val="24"/>
                 <w:szCs w:val="24"/>
               </w:rPr>
-              <w:t>Manage load</w:t>
+              <w:t xml:space="preserve">Manage </w:t>
+            </w:r>
+            <w:r>
+              <w:rPr>
+                <w:rFonts w:asciiTheme="majorHAnsi" w:hAnsiTheme="majorHAnsi"/>
+                <w:sz w:val="24"/>
+                <w:szCs w:val="24"/>
+              </w:rPr>
+              <w:t>goods</w:t>
             </w:r>
           </w:p>
           <w:p>
@@ -10691,6 +11235,7 @@
                 <w:sz w:val="24"/>
                 <w:szCs w:val="24"/>
               </w:rPr>
+              <w:lastRenderedPageBreak/>
               <w:t>Business Rules:</w:t>
             </w:r>
           </w:p>
@@ -10710,7 +11255,10 @@
               </w:rPr>
             </w:pPr>
             <w:r>
-              <w:t>Load must exists in the system.</w:t>
+              <w:t xml:space="preserve">Goods </w:t>
+            </w:r>
+            <w:r>
+              <w:t>must exists in the system.</w:t>
             </w:r>
           </w:p>
           <w:p>
@@ -10729,7 +11277,10 @@
               </w:rPr>
             </w:pPr>
             <w:r>
-              <w:t>Load is not in deal with any drivers.</w:t>
+              <w:t xml:space="preserve">Goods </w:t>
+            </w:r>
+            <w:r>
+              <w:t>is not in deal with any drivers.</w:t>
             </w:r>
           </w:p>
           <w:p>
@@ -10753,12 +11304,11 @@
           <w:noProof/>
           <w:lang w:val="en-US" w:eastAsia="en-US"/>
         </w:rPr>
-        <w:lastRenderedPageBreak/>
         <w:drawing>
-          <wp:inline distT="0" distB="0" distL="0" distR="0" wp14:anchorId="64D68BFC" wp14:editId="15C53BC9">
-            <wp:extent cx="5943600" cy="2184400"/>
-            <wp:effectExtent l="0" t="0" r="0" b="6350"/>
-            <wp:docPr id="5" name="Picture 5"/>
+          <wp:inline distT="0" distB="0" distL="0" distR="0" wp14:anchorId="5465D5E4" wp14:editId="21AACDB3">
+            <wp:extent cx="5943600" cy="2498725"/>
+            <wp:effectExtent l="0" t="0" r="0" b="0"/>
+            <wp:docPr id="13" name="Picture 13"/>
             <wp:cNvGraphicFramePr>
               <a:graphicFrameLocks xmlns:a="http://schemas.openxmlformats.org/drawingml/2006/main" noChangeAspect="1"/>
             </wp:cNvGraphicFramePr>
@@ -10766,11 +11316,11 @@
               <a:graphicData uri="http://schemas.openxmlformats.org/drawingml/2006/picture">
                 <pic:pic xmlns:pic="http://schemas.openxmlformats.org/drawingml/2006/picture">
                   <pic:nvPicPr>
-                    <pic:cNvPr id="5" name="Track status.PNG"/>
+                    <pic:cNvPr id="13" name="Tracking delivery information.PNG"/>
                     <pic:cNvPicPr/>
                   </pic:nvPicPr>
                   <pic:blipFill>
-                    <a:blip r:embed="rId11">
+                    <a:blip r:embed="rId12">
                       <a:extLst>
                         <a:ext uri="{28A0092B-C50C-407E-A947-70E740481C1C}">
                           <a14:useLocalDpi xmlns:a14="http://schemas.microsoft.com/office/drawing/2010/main" val="0"/>
@@ -10784,7 +11334,56 @@
                   <pic:spPr>
                     <a:xfrm>
                       <a:off x="0" y="0"/>
-                      <a:ext cx="5943600" cy="2184400"/>
+                      <a:ext cx="5943600" cy="2498725"/>
+                    </a:xfrm>
+                    <a:prstGeom prst="rect">
+                      <a:avLst/>
+                    </a:prstGeom>
+                  </pic:spPr>
+                </pic:pic>
+              </a:graphicData>
+            </a:graphic>
+          </wp:inline>
+        </w:drawing>
+      </w:r>
+    </w:p>
+    <w:p>
+      <w:r>
+        <w:rPr>
+          <w:noProof/>
+          <w:lang w:val="en-US" w:eastAsia="en-US"/>
+        </w:rPr>
+        <w:drawing>
+          <wp:inline distT="0" distB="0" distL="0" distR="0" wp14:anchorId="646B2118" wp14:editId="1309771C">
+            <wp:extent cx="5943600" cy="2647950"/>
+            <wp:effectExtent l="0" t="0" r="0" b="0"/>
+            <wp:docPr id="14" name="Picture 14"/>
+            <wp:cNvGraphicFramePr>
+              <a:graphicFrameLocks xmlns:a="http://schemas.openxmlformats.org/drawingml/2006/main" noChangeAspect="1"/>
+            </wp:cNvGraphicFramePr>
+            <a:graphic xmlns:a="http://schemas.openxmlformats.org/drawingml/2006/main">
+              <a:graphicData uri="http://schemas.openxmlformats.org/drawingml/2006/picture">
+                <pic:pic xmlns:pic="http://schemas.openxmlformats.org/drawingml/2006/picture">
+                  <pic:nvPicPr>
+                    <pic:cNvPr id="14" name="Track status.PNG"/>
+                    <pic:cNvPicPr/>
+                  </pic:nvPicPr>
+                  <pic:blipFill>
+                    <a:blip r:embed="rId13">
+                      <a:extLst>
+                        <a:ext uri="{28A0092B-C50C-407E-A947-70E740481C1C}">
+                          <a14:useLocalDpi xmlns:a14="http://schemas.microsoft.com/office/drawing/2010/main" val="0"/>
+                        </a:ext>
+                      </a:extLst>
+                    </a:blip>
+                    <a:stretch>
+                      <a:fillRect/>
+                    </a:stretch>
+                  </pic:blipFill>
+                  <pic:spPr>
+                    <a:xfrm>
+                      <a:off x="0" y="0"/>
+                      <a:ext cx="5943600" cy="2647950"/>
                     </a:xfrm>
                     <a:prstGeom prst="rect">
                       <a:avLst/>
@@ -10914,6 +11513,14 @@
                 <w:szCs w:val="24"/>
               </w:rPr>
             </w:pPr>
+            <w:r>
+              <w:rPr>
+                <w:rFonts w:asciiTheme="majorHAnsi" w:hAnsiTheme="majorHAnsi"/>
+                <w:sz w:val="24"/>
+                <w:szCs w:val="24"/>
+              </w:rPr>
+              <w:t>2.0</w:t>
+            </w:r>
           </w:p>
         </w:tc>
       </w:tr>
@@ -11049,6 +11656,7 @@
                 <w:sz w:val="24"/>
                 <w:szCs w:val="24"/>
               </w:rPr>
+              <w:lastRenderedPageBreak/>
               <w:t>Date</w:t>
             </w:r>
           </w:p>
@@ -11246,7 +11854,23 @@
                 <w:sz w:val="24"/>
                 <w:szCs w:val="24"/>
               </w:rPr>
-              <w:t>To know the current status of load’s delivery</w:t>
+              <w:t xml:space="preserve">To know the current status of </w:t>
+            </w:r>
+            <w:r>
+              <w:rPr>
+                <w:rFonts w:asciiTheme="majorHAnsi" w:hAnsiTheme="majorHAnsi"/>
+                <w:sz w:val="24"/>
+                <w:szCs w:val="24"/>
+              </w:rPr>
+              <w:t>goods</w:t>
+            </w:r>
+            <w:r>
+              <w:rPr>
+                <w:rFonts w:asciiTheme="majorHAnsi" w:hAnsiTheme="majorHAnsi"/>
+                <w:sz w:val="24"/>
+                <w:szCs w:val="24"/>
+              </w:rPr>
+              <w:t xml:space="preserve"> delivery</w:t>
             </w:r>
             <w:r>
               <w:rPr>
@@ -11421,7 +12045,15 @@
                 <w:sz w:val="24"/>
                 <w:szCs w:val="24"/>
               </w:rPr>
-              <w:t xml:space="preserve">Load is </w:t>
+              <w:t xml:space="preserve">Goods </w:t>
+            </w:r>
+            <w:r>
+              <w:rPr>
+                <w:rFonts w:asciiTheme="majorHAnsi" w:hAnsiTheme="majorHAnsi"/>
+                <w:sz w:val="24"/>
+                <w:szCs w:val="24"/>
+              </w:rPr>
+              <w:t xml:space="preserve">is </w:t>
             </w:r>
             <w:r>
               <w:rPr>
@@ -11514,15 +12146,47 @@
                 <w:sz w:val="24"/>
                 <w:szCs w:val="24"/>
               </w:rPr>
-              <w:t xml:space="preserve"> of the load is shown</w:t>
-            </w:r>
-            <w:r>
-              <w:rPr>
-                <w:rFonts w:asciiTheme="majorHAnsi" w:hAnsiTheme="majorHAnsi"/>
-                <w:sz w:val="24"/>
-                <w:szCs w:val="24"/>
-              </w:rPr>
-              <w:t xml:space="preserve"> next to load’s id</w:t>
+              <w:t xml:space="preserve"> of the </w:t>
+            </w:r>
+            <w:r>
+              <w:rPr>
+                <w:rFonts w:asciiTheme="majorHAnsi" w:hAnsiTheme="majorHAnsi"/>
+                <w:sz w:val="24"/>
+                <w:szCs w:val="24"/>
+              </w:rPr>
+              <w:t xml:space="preserve">goods </w:t>
+            </w:r>
+            <w:r>
+              <w:rPr>
+                <w:rFonts w:asciiTheme="majorHAnsi" w:hAnsiTheme="majorHAnsi"/>
+                <w:sz w:val="24"/>
+                <w:szCs w:val="24"/>
+              </w:rPr>
+              <w:t>is shown</w:t>
+            </w:r>
+            <w:r>
+              <w:rPr>
+                <w:rFonts w:asciiTheme="majorHAnsi" w:hAnsiTheme="majorHAnsi"/>
+                <w:sz w:val="24"/>
+                <w:szCs w:val="24"/>
+              </w:rPr>
+              <w:t xml:space="preserve"> next to </w:t>
+            </w:r>
+            <w:r>
+              <w:rPr>
+                <w:rFonts w:asciiTheme="majorHAnsi" w:hAnsiTheme="majorHAnsi"/>
+                <w:sz w:val="24"/>
+                <w:szCs w:val="24"/>
+              </w:rPr>
+              <w:t>goods</w:t>
+            </w:r>
+            <w:r>
+              <w:rPr>
+                <w:rFonts w:asciiTheme="majorHAnsi" w:hAnsiTheme="majorHAnsi"/>
+                <w:sz w:val="24"/>
+                <w:szCs w:val="24"/>
+              </w:rPr>
+              <w:t xml:space="preserve"> id</w:t>
             </w:r>
           </w:p>
           <w:p>
@@ -11700,7 +12364,6 @@
                       <w:sz w:val="24"/>
                       <w:szCs w:val="24"/>
                     </w:rPr>
-                    <w:lastRenderedPageBreak/>
                     <w:t>1</w:t>
                   </w:r>
                 </w:p>
@@ -11857,7 +12520,23 @@
                       <w:sz w:val="24"/>
                       <w:szCs w:val="24"/>
                     </w:rPr>
-                    <w:t xml:space="preserve">list of loads with </w:t>
+                    <w:t xml:space="preserve">list of </w:t>
+                  </w:r>
+                  <w:r>
+                    <w:rPr>
+                      <w:rFonts w:asciiTheme="majorHAnsi" w:hAnsiTheme="majorHAnsi"/>
+                      <w:sz w:val="24"/>
+                      <w:szCs w:val="24"/>
+                    </w:rPr>
+                    <w:t>goods</w:t>
+                  </w:r>
+                  <w:r>
+                    <w:rPr>
+                      <w:rFonts w:asciiTheme="majorHAnsi" w:hAnsiTheme="majorHAnsi"/>
+                      <w:sz w:val="24"/>
+                      <w:szCs w:val="24"/>
+                    </w:rPr>
+                    <w:t xml:space="preserve"> with </w:t>
                   </w:r>
                   <w:r>
                     <w:rPr>
@@ -12466,7 +13145,23 @@
                       <w:sz w:val="24"/>
                       <w:szCs w:val="24"/>
                     </w:rPr>
-                    <w:t xml:space="preserve">No loads are shown. </w:t>
+                    <w:t xml:space="preserve">No </w:t>
+                  </w:r>
+                  <w:r>
+                    <w:rPr>
+                      <w:rFonts w:asciiTheme="majorHAnsi" w:hAnsiTheme="majorHAnsi"/>
+                      <w:sz w:val="24"/>
+                      <w:szCs w:val="24"/>
+                    </w:rPr>
+                    <w:t>goods</w:t>
+                  </w:r>
+                  <w:r>
+                    <w:rPr>
+                      <w:rFonts w:asciiTheme="majorHAnsi" w:hAnsiTheme="majorHAnsi"/>
+                      <w:sz w:val="24"/>
+                      <w:szCs w:val="24"/>
+                    </w:rPr>
+                    <w:t xml:space="preserve"> are shown. </w:t>
                   </w:r>
                   <w:r>
                     <w:rPr>
@@ -12713,7 +13408,10 @@
               </w:rPr>
             </w:pPr>
             <w:r>
-              <w:t xml:space="preserve">Load is </w:t>
+              <w:t xml:space="preserve">Goods </w:t>
+            </w:r>
+            <w:r>
+              <w:t xml:space="preserve">is </w:t>
             </w:r>
             <w:r>
               <w:t>accepted between driver and owner</w:t>
@@ -12740,16 +13438,56 @@
             <w:r>
               <w:t xml:space="preserve">Status are: </w:t>
             </w:r>
-            <w:commentRangeStart w:id="3"/>
-            <w:r>
-              <w:t>delivering, delivered</w:t>
-            </w:r>
-            <w:commentRangeEnd w:id="3"/>
-            <w:r>
-              <w:rPr>
-                <w:rStyle w:val="CommentReference"/>
-              </w:rPr>
-              <w:commentReference w:id="3"/>
+            <w:r>
+              <w:t>“</w:t>
+            </w:r>
+            <w:proofErr w:type="spellStart"/>
+            <w:r>
+              <w:t>Hàng</w:t>
+            </w:r>
+            <w:proofErr w:type="spellEnd"/>
+            <w:r>
+              <w:t xml:space="preserve"> </w:t>
+            </w:r>
+            <w:proofErr w:type="spellStart"/>
+            <w:r>
+              <w:t>đang</w:t>
+            </w:r>
+            <w:proofErr w:type="spellEnd"/>
+            <w:r>
+              <w:t xml:space="preserve"> </w:t>
+            </w:r>
+            <w:proofErr w:type="spellStart"/>
+            <w:r>
+              <w:t>giao</w:t>
+            </w:r>
+            <w:proofErr w:type="spellEnd"/>
+            <w:r>
+              <w:t xml:space="preserve">, </w:t>
+            </w:r>
+            <w:proofErr w:type="spellStart"/>
+            <w:r>
+              <w:t>hàng</w:t>
+            </w:r>
+            <w:proofErr w:type="spellEnd"/>
+            <w:r>
+              <w:t xml:space="preserve"> </w:t>
+            </w:r>
+            <w:proofErr w:type="spellStart"/>
+            <w:r>
+              <w:t>đã</w:t>
+            </w:r>
+            <w:proofErr w:type="spellEnd"/>
+            <w:r>
+              <w:t xml:space="preserve"> </w:t>
+            </w:r>
+            <w:proofErr w:type="spellStart"/>
+            <w:r>
+              <w:t>gửi</w:t>
+            </w:r>
+            <w:proofErr w:type="spellEnd"/>
+            <w:r>
+              <w:t>”</w:t>
             </w:r>
           </w:p>
           <w:p>
@@ -12773,12 +13511,11 @@
           <w:noProof/>
           <w:lang w:val="en-US" w:eastAsia="en-US"/>
         </w:rPr>
-        <w:lastRenderedPageBreak/>
         <w:drawing>
-          <wp:inline distT="0" distB="0" distL="0" distR="0" wp14:anchorId="4A933D73" wp14:editId="0DA93DCC">
-            <wp:extent cx="5943600" cy="2145665"/>
-            <wp:effectExtent l="0" t="0" r="0" b="6985"/>
-            <wp:docPr id="6" name="Picture 6"/>
+          <wp:inline distT="0" distB="0" distL="0" distR="0" wp14:anchorId="78D2D13C" wp14:editId="6BFB61C6">
+            <wp:extent cx="5943600" cy="2595245"/>
+            <wp:effectExtent l="0" t="0" r="0" b="0"/>
+            <wp:docPr id="15" name="Picture 15"/>
             <wp:cNvGraphicFramePr>
               <a:graphicFrameLocks xmlns:a="http://schemas.openxmlformats.org/drawingml/2006/main" noChangeAspect="1"/>
             </wp:cNvGraphicFramePr>
@@ -12786,11 +13523,11 @@
               <a:graphicData uri="http://schemas.openxmlformats.org/drawingml/2006/picture">
                 <pic:pic xmlns:pic="http://schemas.openxmlformats.org/drawingml/2006/picture">
                   <pic:nvPicPr>
-                    <pic:cNvPr id="6" name="Track location.PNG"/>
+                    <pic:cNvPr id="15" name="Track location.PNG"/>
                     <pic:cNvPicPr/>
                   </pic:nvPicPr>
                   <pic:blipFill>
-                    <a:blip r:embed="rId12">
+                    <a:blip r:embed="rId14">
                       <a:extLst>
                         <a:ext uri="{28A0092B-C50C-407E-A947-70E740481C1C}">
                           <a14:useLocalDpi xmlns:a14="http://schemas.microsoft.com/office/drawing/2010/main" val="0"/>
@@ -12804,7 +13541,7 @@
                   <pic:spPr>
                     <a:xfrm>
                       <a:off x="0" y="0"/>
-                      <a:ext cx="5943600" cy="2145665"/>
+                      <a:ext cx="5943600" cy="2595245"/>
                     </a:xfrm>
                     <a:prstGeom prst="rect">
                       <a:avLst/>
@@ -12934,6 +13671,14 @@
                 <w:szCs w:val="24"/>
               </w:rPr>
             </w:pPr>
+            <w:r>
+              <w:rPr>
+                <w:rFonts w:asciiTheme="majorHAnsi" w:hAnsiTheme="majorHAnsi"/>
+                <w:sz w:val="24"/>
+                <w:szCs w:val="24"/>
+              </w:rPr>
+              <w:t>2.0</w:t>
+            </w:r>
           </w:p>
         </w:tc>
       </w:tr>
@@ -13274,7 +14019,23 @@
                 <w:sz w:val="24"/>
                 <w:szCs w:val="24"/>
               </w:rPr>
-              <w:t xml:space="preserve"> of load’s delivery.</w:t>
+              <w:t xml:space="preserve"> of </w:t>
+            </w:r>
+            <w:r>
+              <w:rPr>
+                <w:rFonts w:asciiTheme="majorHAnsi" w:hAnsiTheme="majorHAnsi"/>
+                <w:sz w:val="24"/>
+                <w:szCs w:val="24"/>
+              </w:rPr>
+              <w:t>goods</w:t>
+            </w:r>
+            <w:r>
+              <w:rPr>
+                <w:rFonts w:asciiTheme="majorHAnsi" w:hAnsiTheme="majorHAnsi"/>
+                <w:sz w:val="24"/>
+                <w:szCs w:val="24"/>
+              </w:rPr>
+              <w:t xml:space="preserve"> delivery.</w:t>
             </w:r>
           </w:p>
           <w:p>
@@ -13327,6 +14088,7 @@
                 <w:sz w:val="24"/>
                 <w:szCs w:val="24"/>
               </w:rPr>
+              <w:lastRenderedPageBreak/>
               <w:t>Preconditions:</w:t>
             </w:r>
             <w:r>
@@ -13387,7 +14149,15 @@
                 <w:sz w:val="24"/>
                 <w:szCs w:val="24"/>
               </w:rPr>
-              <w:t>Load is being delivered by driver.</w:t>
+              <w:t xml:space="preserve">Goods </w:t>
+            </w:r>
+            <w:r>
+              <w:rPr>
+                <w:rFonts w:asciiTheme="majorHAnsi" w:hAnsiTheme="majorHAnsi"/>
+                <w:sz w:val="24"/>
+                <w:szCs w:val="24"/>
+              </w:rPr>
+              <w:t>is being delivered by driver.</w:t>
             </w:r>
           </w:p>
           <w:p>
@@ -13454,7 +14224,23 @@
                 <w:sz w:val="24"/>
                 <w:szCs w:val="24"/>
               </w:rPr>
-              <w:t xml:space="preserve"> of the load is shown</w:t>
+              <w:t xml:space="preserve"> of the </w:t>
+            </w:r>
+            <w:r>
+              <w:rPr>
+                <w:rFonts w:asciiTheme="majorHAnsi" w:hAnsiTheme="majorHAnsi"/>
+                <w:sz w:val="24"/>
+                <w:szCs w:val="24"/>
+              </w:rPr>
+              <w:t xml:space="preserve">goods </w:t>
+            </w:r>
+            <w:r>
+              <w:rPr>
+                <w:rFonts w:asciiTheme="majorHAnsi" w:hAnsiTheme="majorHAnsi"/>
+                <w:sz w:val="24"/>
+                <w:szCs w:val="24"/>
+              </w:rPr>
+              <w:t>is shown</w:t>
             </w:r>
           </w:p>
           <w:p>
@@ -13640,7 +14426,6 @@
                       <w:sz w:val="24"/>
                       <w:szCs w:val="24"/>
                     </w:rPr>
-                    <w:lastRenderedPageBreak/>
                     <w:t>1</w:t>
                   </w:r>
                 </w:p>
@@ -13773,7 +14558,23 @@
                       <w:sz w:val="24"/>
                       <w:szCs w:val="24"/>
                     </w:rPr>
-                    <w:t>System navigates to tracking page. System shows list of loads with current status</w:t>
+                    <w:t xml:space="preserve">System navigates to tracking page. System shows list of </w:t>
+                  </w:r>
+                  <w:r>
+                    <w:rPr>
+                      <w:rFonts w:asciiTheme="majorHAnsi" w:hAnsiTheme="majorHAnsi"/>
+                      <w:sz w:val="24"/>
+                      <w:szCs w:val="24"/>
+                    </w:rPr>
+                    <w:t>goods</w:t>
+                  </w:r>
+                  <w:r>
+                    <w:rPr>
+                      <w:rFonts w:asciiTheme="majorHAnsi" w:hAnsiTheme="majorHAnsi"/>
+                      <w:sz w:val="24"/>
+                      <w:szCs w:val="24"/>
+                    </w:rPr>
+                    <w:t xml:space="preserve"> with current status</w:t>
                   </w:r>
                 </w:p>
               </w:tc>
@@ -13820,7 +14621,23 @@
                       <w:sz w:val="24"/>
                       <w:szCs w:val="24"/>
                     </w:rPr>
-                    <w:t>Goods owner chooses a load to track</w:t>
+                    <w:t xml:space="preserve">Goods owner chooses a </w:t>
+                  </w:r>
+                  <w:r>
+                    <w:rPr>
+                      <w:rFonts w:asciiTheme="majorHAnsi" w:hAnsiTheme="majorHAnsi"/>
+                      <w:sz w:val="24"/>
+                      <w:szCs w:val="24"/>
+                    </w:rPr>
+                    <w:t xml:space="preserve">goods </w:t>
+                  </w:r>
+                  <w:r>
+                    <w:rPr>
+                      <w:rFonts w:asciiTheme="majorHAnsi" w:hAnsiTheme="majorHAnsi"/>
+                      <w:sz w:val="24"/>
+                      <w:szCs w:val="24"/>
+                    </w:rPr>
+                    <w:t>to track</w:t>
                   </w:r>
                 </w:p>
                 <w:p>
@@ -13860,7 +14677,23 @@
                       <w:sz w:val="24"/>
                       <w:szCs w:val="24"/>
                     </w:rPr>
-                    <w:t>System show a map with current location of load.</w:t>
+                    <w:t xml:space="preserve">System show a map with current location of </w:t>
+                  </w:r>
+                  <w:r>
+                    <w:rPr>
+                      <w:rFonts w:asciiTheme="majorHAnsi" w:hAnsiTheme="majorHAnsi"/>
+                      <w:sz w:val="24"/>
+                      <w:szCs w:val="24"/>
+                    </w:rPr>
+                    <w:t>goods</w:t>
+                  </w:r>
+                  <w:r>
+                    <w:rPr>
+                      <w:rFonts w:asciiTheme="majorHAnsi" w:hAnsiTheme="majorHAnsi"/>
+                      <w:sz w:val="24"/>
+                      <w:szCs w:val="24"/>
+                    </w:rPr>
+                    <w:t>.</w:t>
                   </w:r>
                 </w:p>
               </w:tc>
@@ -14289,7 +15122,23 @@
                       <w:sz w:val="24"/>
                       <w:szCs w:val="24"/>
                     </w:rPr>
-                    <w:t xml:space="preserve">No loads are shown. </w:t>
+                    <w:t xml:space="preserve">No </w:t>
+                  </w:r>
+                  <w:r>
+                    <w:rPr>
+                      <w:rFonts w:asciiTheme="majorHAnsi" w:hAnsiTheme="majorHAnsi"/>
+                      <w:sz w:val="24"/>
+                      <w:szCs w:val="24"/>
+                    </w:rPr>
+                    <w:t>goods</w:t>
+                  </w:r>
+                  <w:r>
+                    <w:rPr>
+                      <w:rFonts w:asciiTheme="majorHAnsi" w:hAnsiTheme="majorHAnsi"/>
+                      <w:sz w:val="24"/>
+                      <w:szCs w:val="24"/>
+                    </w:rPr>
+                    <w:t xml:space="preserve"> are shown. </w:t>
                   </w:r>
                   <w:r>
                     <w:rPr>
@@ -14514,7 +15363,23 @@
                       <w:sz w:val="24"/>
                       <w:szCs w:val="24"/>
                     </w:rPr>
-                    <w:t>s owner chooses a load to track</w:t>
+                    <w:t xml:space="preserve">s owner chooses a </w:t>
+                  </w:r>
+                  <w:r>
+                    <w:rPr>
+                      <w:rFonts w:asciiTheme="majorHAnsi" w:hAnsiTheme="majorHAnsi"/>
+                      <w:sz w:val="24"/>
+                      <w:szCs w:val="24"/>
+                    </w:rPr>
+                    <w:t xml:space="preserve">goods </w:t>
+                  </w:r>
+                  <w:r>
+                    <w:rPr>
+                      <w:rFonts w:asciiTheme="majorHAnsi" w:hAnsiTheme="majorHAnsi"/>
+                      <w:sz w:val="24"/>
+                      <w:szCs w:val="24"/>
+                    </w:rPr>
+                    <w:t>to track</w:t>
                   </w:r>
                 </w:p>
               </w:tc>
@@ -14801,7 +15666,10 @@
               </w:rPr>
             </w:pPr>
             <w:r>
-              <w:t>Load is being delivered by driver.</w:t>
+              <w:t xml:space="preserve">Goods </w:t>
+            </w:r>
+            <w:r>
+              <w:t>is being delivered by driver.</w:t>
             </w:r>
           </w:p>
           <w:p>
@@ -14844,12 +15712,11 @@
           <w:noProof/>
           <w:lang w:val="en-US" w:eastAsia="en-US"/>
         </w:rPr>
-        <w:lastRenderedPageBreak/>
         <w:drawing>
-          <wp:inline distT="0" distB="0" distL="0" distR="0" wp14:anchorId="30B4667E" wp14:editId="13CCD022">
-            <wp:extent cx="5943600" cy="1922145"/>
-            <wp:effectExtent l="0" t="0" r="0" b="1905"/>
-            <wp:docPr id="7" name="Picture 7"/>
+          <wp:inline distT="0" distB="0" distL="0" distR="0" wp14:anchorId="7B452AD2" wp14:editId="09BD9CF1">
+            <wp:extent cx="5943600" cy="2688590"/>
+            <wp:effectExtent l="0" t="0" r="0" b="0"/>
+            <wp:docPr id="16" name="Picture 16"/>
             <wp:cNvGraphicFramePr>
               <a:graphicFrameLocks xmlns:a="http://schemas.openxmlformats.org/drawingml/2006/main" noChangeAspect="1"/>
             </wp:cNvGraphicFramePr>
@@ -14857,11 +15724,11 @@
               <a:graphicData uri="http://schemas.openxmlformats.org/drawingml/2006/picture">
                 <pic:pic xmlns:pic="http://schemas.openxmlformats.org/drawingml/2006/picture">
                   <pic:nvPicPr>
-                    <pic:cNvPr id="7" name="Offer deal.PNG"/>
+                    <pic:cNvPr id="16" name="Make deal.PNG"/>
                     <pic:cNvPicPr/>
                   </pic:nvPicPr>
                   <pic:blipFill>
-                    <a:blip r:embed="rId13">
+                    <a:blip r:embed="rId15">
                       <a:extLst>
                         <a:ext uri="{28A0092B-C50C-407E-A947-70E740481C1C}">
                           <a14:useLocalDpi xmlns:a14="http://schemas.microsoft.com/office/drawing/2010/main" val="0"/>
@@ -14875,7 +15742,56 @@
                   <pic:spPr>
                     <a:xfrm>
                       <a:off x="0" y="0"/>
-                      <a:ext cx="5943600" cy="1922145"/>
+                      <a:ext cx="5943600" cy="2688590"/>
+                    </a:xfrm>
+                    <a:prstGeom prst="rect">
+                      <a:avLst/>
+                    </a:prstGeom>
+                  </pic:spPr>
+                </pic:pic>
+              </a:graphicData>
+            </a:graphic>
+          </wp:inline>
+        </w:drawing>
+      </w:r>
+    </w:p>
+    <w:p>
+      <w:r>
+        <w:rPr>
+          <w:noProof/>
+          <w:lang w:val="en-US" w:eastAsia="en-US"/>
+        </w:rPr>
+        <w:drawing>
+          <wp:inline distT="0" distB="0" distL="0" distR="0" wp14:anchorId="18AF470D" wp14:editId="3492EB0A">
+            <wp:extent cx="5943600" cy="2672080"/>
+            <wp:effectExtent l="0" t="0" r="0" b="0"/>
+            <wp:docPr id="17" name="Picture 17"/>
+            <wp:cNvGraphicFramePr>
+              <a:graphicFrameLocks xmlns:a="http://schemas.openxmlformats.org/drawingml/2006/main" noChangeAspect="1"/>
+            </wp:cNvGraphicFramePr>
+            <a:graphic xmlns:a="http://schemas.openxmlformats.org/drawingml/2006/main">
+              <a:graphicData uri="http://schemas.openxmlformats.org/drawingml/2006/picture">
+                <pic:pic xmlns:pic="http://schemas.openxmlformats.org/drawingml/2006/picture">
+                  <pic:nvPicPr>
+                    <pic:cNvPr id="17" name="Offer deal.PNG"/>
+                    <pic:cNvPicPr/>
+                  </pic:nvPicPr>
+                  <pic:blipFill>
+                    <a:blip r:embed="rId16">
+                      <a:extLst>
+                        <a:ext uri="{28A0092B-C50C-407E-A947-70E740481C1C}">
+                          <a14:useLocalDpi xmlns:a14="http://schemas.microsoft.com/office/drawing/2010/main" val="0"/>
+                        </a:ext>
+                      </a:extLst>
+                    </a:blip>
+                    <a:stretch>
+                      <a:fillRect/>
+                    </a:stretch>
+                  </pic:blipFill>
+                  <pic:spPr>
+                    <a:xfrm>
+                      <a:off x="0" y="0"/>
+                      <a:ext cx="5943600" cy="2672080"/>
                     </a:xfrm>
                     <a:prstGeom prst="rect">
                       <a:avLst/>
@@ -14950,6 +15866,7 @@
                 <w:sz w:val="24"/>
                 <w:szCs w:val="24"/>
               </w:rPr>
+              <w:lastRenderedPageBreak/>
               <w:t>Use Case No.</w:t>
             </w:r>
           </w:p>
@@ -15005,6 +15922,14 @@
                 <w:szCs w:val="24"/>
               </w:rPr>
             </w:pPr>
+            <w:r>
+              <w:rPr>
+                <w:rFonts w:asciiTheme="majorHAnsi" w:hAnsiTheme="majorHAnsi"/>
+                <w:sz w:val="24"/>
+                <w:szCs w:val="24"/>
+              </w:rPr>
+              <w:t>2.0</w:t>
+            </w:r>
           </w:p>
         </w:tc>
       </w:tr>
@@ -15877,7 +16802,6 @@
                       <w:sz w:val="24"/>
                       <w:szCs w:val="24"/>
                     </w:rPr>
-                    <w:lastRenderedPageBreak/>
                     <w:t>2</w:t>
                   </w:r>
                 </w:p>
@@ -16175,6 +17099,7 @@
                       <w:sz w:val="24"/>
                       <w:szCs w:val="24"/>
                     </w:rPr>
+                    <w:lastRenderedPageBreak/>
                     <w:t>1</w:t>
                   </w:r>
                 </w:p>
@@ -16788,12 +17713,11 @@
           <w:noProof/>
           <w:lang w:val="en-US" w:eastAsia="en-US"/>
         </w:rPr>
-        <w:lastRenderedPageBreak/>
         <w:drawing>
-          <wp:inline distT="0" distB="0" distL="0" distR="0" wp14:anchorId="33597275" wp14:editId="0988BEA2">
-            <wp:extent cx="5943600" cy="2061845"/>
+          <wp:inline distT="0" distB="0" distL="0" distR="0" wp14:anchorId="64899494" wp14:editId="011D5635">
+            <wp:extent cx="5943600" cy="2687320"/>
             <wp:effectExtent l="0" t="0" r="0" b="0"/>
-            <wp:docPr id="9" name="Picture 9"/>
+            <wp:docPr id="18" name="Picture 18"/>
             <wp:cNvGraphicFramePr>
               <a:graphicFrameLocks xmlns:a="http://schemas.openxmlformats.org/drawingml/2006/main" noChangeAspect="1"/>
             </wp:cNvGraphicFramePr>
@@ -16801,11 +17725,11 @@
               <a:graphicData uri="http://schemas.openxmlformats.org/drawingml/2006/picture">
                 <pic:pic xmlns:pic="http://schemas.openxmlformats.org/drawingml/2006/picture">
                   <pic:nvPicPr>
-                    <pic:cNvPr id="9" name="Accept deal.PNG"/>
+                    <pic:cNvPr id="18" name="Accept deal.PNG"/>
                     <pic:cNvPicPr/>
                   </pic:nvPicPr>
                   <pic:blipFill>
-                    <a:blip r:embed="rId14">
+                    <a:blip r:embed="rId17">
                       <a:extLst>
                         <a:ext uri="{28A0092B-C50C-407E-A947-70E740481C1C}">
                           <a14:useLocalDpi xmlns:a14="http://schemas.microsoft.com/office/drawing/2010/main" val="0"/>
@@ -16819,7 +17743,7 @@
                   <pic:spPr>
                     <a:xfrm>
                       <a:off x="0" y="0"/>
-                      <a:ext cx="5943600" cy="2061845"/>
+                      <a:ext cx="5943600" cy="2687320"/>
                     </a:xfrm>
                     <a:prstGeom prst="rect">
                       <a:avLst/>
@@ -16894,6 +17818,7 @@
                 <w:sz w:val="24"/>
                 <w:szCs w:val="24"/>
               </w:rPr>
+              <w:lastRenderedPageBreak/>
               <w:t>Use Case No.</w:t>
             </w:r>
           </w:p>
@@ -16949,6 +17874,14 @@
                 <w:szCs w:val="24"/>
               </w:rPr>
             </w:pPr>
+            <w:r>
+              <w:rPr>
+                <w:rFonts w:asciiTheme="majorHAnsi" w:hAnsiTheme="majorHAnsi"/>
+                <w:sz w:val="24"/>
+                <w:szCs w:val="24"/>
+              </w:rPr>
+              <w:t>2.0</w:t>
+            </w:r>
           </w:p>
         </w:tc>
       </w:tr>
@@ -18270,6 +19203,7 @@
                       <w:sz w:val="24"/>
                       <w:szCs w:val="24"/>
                     </w:rPr>
+                    <w:lastRenderedPageBreak/>
                     <w:t>1</w:t>
                   </w:r>
                 </w:p>
@@ -18689,10 +19623,10 @@
           <w:lang w:val="en-US" w:eastAsia="en-US"/>
         </w:rPr>
         <w:drawing>
-          <wp:inline distT="0" distB="0" distL="0" distR="0" wp14:anchorId="5E06154E" wp14:editId="2A6C43FA">
-            <wp:extent cx="5943600" cy="2018665"/>
-            <wp:effectExtent l="0" t="0" r="0" b="635"/>
-            <wp:docPr id="10" name="Picture 10"/>
+          <wp:inline distT="0" distB="0" distL="0" distR="0" wp14:anchorId="3B3EC08B" wp14:editId="1AB05421">
+            <wp:extent cx="5943600" cy="2585085"/>
+            <wp:effectExtent l="0" t="0" r="0" b="5715"/>
+            <wp:docPr id="19" name="Picture 19"/>
             <wp:cNvGraphicFramePr>
               <a:graphicFrameLocks xmlns:a="http://schemas.openxmlformats.org/drawingml/2006/main" noChangeAspect="1"/>
             </wp:cNvGraphicFramePr>
@@ -18700,11 +19634,11 @@
               <a:graphicData uri="http://schemas.openxmlformats.org/drawingml/2006/picture">
                 <pic:pic xmlns:pic="http://schemas.openxmlformats.org/drawingml/2006/picture">
                   <pic:nvPicPr>
-                    <pic:cNvPr id="10" name="Decline deal.PNG"/>
+                    <pic:cNvPr id="19" name="Decline deal.PNG"/>
                     <pic:cNvPicPr/>
                   </pic:nvPicPr>
                   <pic:blipFill>
-                    <a:blip r:embed="rId15">
+                    <a:blip r:embed="rId18">
                       <a:extLst>
                         <a:ext uri="{28A0092B-C50C-407E-A947-70E740481C1C}">
                           <a14:useLocalDpi xmlns:a14="http://schemas.microsoft.com/office/drawing/2010/main" val="0"/>
@@ -18718,7 +19652,7 @@
                   <pic:spPr>
                     <a:xfrm>
                       <a:off x="0" y="0"/>
-                      <a:ext cx="5943600" cy="2018665"/>
+                      <a:ext cx="5943600" cy="2585085"/>
                     </a:xfrm>
                     <a:prstGeom prst="rect">
                       <a:avLst/>
@@ -18793,7 +19727,6 @@
                 <w:sz w:val="24"/>
                 <w:szCs w:val="24"/>
               </w:rPr>
-              <w:lastRenderedPageBreak/>
               <w:t>Use Case No.</w:t>
             </w:r>
           </w:p>
@@ -18849,6 +19782,14 @@
                 <w:szCs w:val="24"/>
               </w:rPr>
             </w:pPr>
+            <w:r>
+              <w:rPr>
+                <w:rFonts w:asciiTheme="majorHAnsi" w:hAnsiTheme="majorHAnsi"/>
+                <w:sz w:val="24"/>
+                <w:szCs w:val="24"/>
+              </w:rPr>
+              <w:t>2.0</w:t>
+            </w:r>
           </w:p>
         </w:tc>
       </w:tr>
@@ -19180,6 +20121,7 @@
                 <w:sz w:val="24"/>
                 <w:szCs w:val="24"/>
               </w:rPr>
+              <w:lastRenderedPageBreak/>
               <w:t>Goal:</w:t>
             </w:r>
             <w:r>
@@ -20181,7 +21123,6 @@
                       <w:sz w:val="24"/>
                       <w:szCs w:val="24"/>
                     </w:rPr>
-                    <w:lastRenderedPageBreak/>
                     <w:t>1</w:t>
                   </w:r>
                 </w:p>
@@ -20482,6 +21423,7 @@
                 <w:sz w:val="24"/>
                 <w:szCs w:val="24"/>
               </w:rPr>
+              <w:lastRenderedPageBreak/>
               <w:t>Business Rules:</w:t>
             </w:r>
           </w:p>
@@ -20556,7 +21498,55 @@
       </w:tr>
     </w:tbl>
     <w:p/>
-    <w:p/>
+    <w:p>
+      <w:r>
+        <w:rPr>
+          <w:noProof/>
+          <w:lang w:val="en-US" w:eastAsia="en-US"/>
+        </w:rPr>
+        <w:drawing>
+          <wp:inline distT="0" distB="0" distL="0" distR="0" wp14:anchorId="43851B99" wp14:editId="76BECFE6">
+            <wp:extent cx="5943600" cy="2575560"/>
+            <wp:effectExtent l="0" t="0" r="0" b="0"/>
+            <wp:docPr id="20" name="Picture 20"/>
+            <wp:cNvGraphicFramePr>
+              <a:graphicFrameLocks xmlns:a="http://schemas.openxmlformats.org/drawingml/2006/main" noChangeAspect="1"/>
+            </wp:cNvGraphicFramePr>
+            <a:graphic xmlns:a="http://schemas.openxmlformats.org/drawingml/2006/main">
+              <a:graphicData uri="http://schemas.openxmlformats.org/drawingml/2006/picture">
+                <pic:pic xmlns:pic="http://schemas.openxmlformats.org/drawingml/2006/picture">
+                  <pic:nvPicPr>
+                    <pic:cNvPr id="20" name="Cancel deal.PNG"/>
+                    <pic:cNvPicPr/>
+                  </pic:nvPicPr>
+                  <pic:blipFill>
+                    <a:blip r:embed="rId19">
+                      <a:extLst>
+                        <a:ext uri="{28A0092B-C50C-407E-A947-70E740481C1C}">
+                          <a14:useLocalDpi xmlns:a14="http://schemas.microsoft.com/office/drawing/2010/main" val="0"/>
+                        </a:ext>
+                      </a:extLst>
+                    </a:blip>
+                    <a:stretch>
+                      <a:fillRect/>
+                    </a:stretch>
+                  </pic:blipFill>
+                  <pic:spPr>
+                    <a:xfrm>
+                      <a:off x="0" y="0"/>
+                      <a:ext cx="5943600" cy="2575560"/>
+                    </a:xfrm>
+                    <a:prstGeom prst="rect">
+                      <a:avLst/>
+                    </a:prstGeom>
+                  </pic:spPr>
+                </pic:pic>
+              </a:graphicData>
+            </a:graphic>
+          </wp:inline>
+        </w:drawing>
+      </w:r>
+    </w:p>
     <w:tbl>
       <w:tblPr>
         <w:tblStyle w:val="TableGrid"/>
@@ -20585,7 +21575,7 @@
                 <w:szCs w:val="24"/>
               </w:rPr>
             </w:pPr>
-            <w:commentRangeStart w:id="4"/>
+            <w:commentRangeStart w:id="2"/>
             <w:r>
               <w:rPr>
                 <w:rFonts w:asciiTheme="majorHAnsi" w:hAnsiTheme="majorHAnsi"/>
@@ -20595,12 +21585,12 @@
               </w:rPr>
               <w:t>USE CASE – CPS001</w:t>
             </w:r>
-            <w:commentRangeEnd w:id="4"/>
+            <w:commentRangeEnd w:id="2"/>
             <w:r>
               <w:rPr>
                 <w:rStyle w:val="CommentReference"/>
               </w:rPr>
-              <w:commentReference w:id="4"/>
+              <w:commentReference w:id="2"/>
             </w:r>
           </w:p>
         </w:tc>
@@ -20682,6 +21672,14 @@
                 <w:szCs w:val="24"/>
               </w:rPr>
             </w:pPr>
+            <w:r>
+              <w:rPr>
+                <w:rFonts w:asciiTheme="majorHAnsi" w:hAnsiTheme="majorHAnsi"/>
+                <w:sz w:val="24"/>
+                <w:szCs w:val="24"/>
+              </w:rPr>
+              <w:t>2.0</w:t>
+            </w:r>
           </w:p>
         </w:tc>
       </w:tr>
@@ -21224,6 +22222,7 @@
                 <w:sz w:val="24"/>
                 <w:szCs w:val="24"/>
               </w:rPr>
+              <w:lastRenderedPageBreak/>
               <w:t>Post Conditions:</w:t>
             </w:r>
           </w:p>
@@ -21364,7 +22363,6 @@
                       <w:sz w:val="24"/>
                       <w:szCs w:val="24"/>
                     </w:rPr>
-                    <w:lastRenderedPageBreak/>
                     <w:t>Step</w:t>
                   </w:r>
                 </w:p>
@@ -22378,6 +23376,8 @@
             </w:r>
           </w:p>
         </w:tc>
+        <w:bookmarkStart w:id="3" w:name="_GoBack"/>
+        <w:bookmarkEnd w:id="3"/>
       </w:tr>
     </w:tbl>
     <w:p/>
@@ -22451,41 +23451,7 @@
       </w:r>
     </w:p>
   </w:comment>
-  <w:comment w:id="3" w:author="KhuongNguyen-PC" w:date="2015-01-19T00:23:00Z" w:initials="K">
-    <w:p>
-      <w:pPr>
-        <w:pStyle w:val="CommentText"/>
-      </w:pPr>
-      <w:r>
-        <w:rPr>
-          <w:rStyle w:val="CommentReference"/>
-        </w:rPr>
-        <w:annotationRef/>
-      </w:r>
-      <w:proofErr w:type="spellStart"/>
-      <w:r>
-        <w:t>Sửa</w:t>
-      </w:r>
-      <w:proofErr w:type="spellEnd"/>
-      <w:r>
-        <w:t xml:space="preserve"> </w:t>
-      </w:r>
-      <w:proofErr w:type="spellStart"/>
-      <w:r>
-        <w:t>tiếng</w:t>
-      </w:r>
-      <w:proofErr w:type="spellEnd"/>
-      <w:r>
-        <w:t xml:space="preserve"> </w:t>
-      </w:r>
-      <w:proofErr w:type="spellStart"/>
-      <w:r>
-        <w:t>việt</w:t>
-      </w:r>
-      <w:proofErr w:type="spellEnd"/>
-    </w:p>
-  </w:comment>
-  <w:comment w:id="4" w:author="KhuongNguyen-PC" w:date="2015-01-19T00:10:00Z" w:initials="K">
+  <w:comment w:id="2" w:author="KhuongNguyen-PC" w:date="2015-01-19T00:10:00Z" w:initials="K">
     <w:p>
       <w:pPr>
         <w:pStyle w:val="CommentText"/>
@@ -22518,7 +23484,6 @@
 <w15:commentsEx xmlns:wpc="http://schemas.microsoft.com/office/word/2010/wordprocessingCanvas" xmlns:mc="http://schemas.openxmlformats.org/markup-compatibility/2006" xmlns:o="urn:schemas-microsoft-com:office:office" xmlns:r="http://schemas.openxmlformats.org/officeDocument/2006/relationships" xmlns:m="http://schemas.openxmlformats.org/officeDocument/2006/math" xmlns:v="urn:schemas-microsoft-com:vml" xmlns:wp14="http://schemas.microsoft.com/office/word/2010/wordprocessingDrawing" xmlns:wp="http://schemas.openxmlformats.org/drawingml/2006/wordprocessingDrawing" xmlns:w10="urn:schemas-microsoft-com:office:word" xmlns:w="http://schemas.openxmlformats.org/wordprocessingml/2006/main" xmlns:w14="http://schemas.microsoft.com/office/word/2010/wordml" xmlns:w15="http://schemas.microsoft.com/office/word/2012/wordml" xmlns:wpg="http://schemas.microsoft.com/office/word/2010/wordprocessingGroup" xmlns:wpi="http://schemas.microsoft.com/office/word/2010/wordprocessingInk" xmlns:wne="http://schemas.microsoft.com/office/word/2006/wordml" xmlns:wps="http://schemas.microsoft.com/office/word/2010/wordprocessingShape" mc:Ignorable="w14 w15 wp14">
   <w15:commentEx w15:paraId="2D409604" w15:done="0"/>
   <w15:commentEx w15:paraId="21C7EE99" w15:done="0"/>
-  <w15:commentEx w15:paraId="0E192094" w15:done="0"/>
   <w15:commentEx w15:paraId="75037BB2" w15:done="0"/>
 </w15:commentsEx>
 </file>
@@ -24667,7 +25632,7 @@
 </file>
 
 <file path=customXml/itemProps1.xml><?xml version="1.0" encoding="utf-8"?>
-<ds:datastoreItem xmlns:ds="http://schemas.openxmlformats.org/officeDocument/2006/customXml" ds:itemID="{A027CF52-CF20-4DBA-BC6E-B28EEEB731BC}">
+<ds:datastoreItem xmlns:ds="http://schemas.openxmlformats.org/officeDocument/2006/customXml" ds:itemID="{A6000684-BEBF-48C0-ABAD-199A4A662A2B}">
   <ds:schemaRefs>
     <ds:schemaRef ds:uri="http://schemas.openxmlformats.org/officeDocument/2006/bibliography"/>
   </ds:schemaRefs>

</xml_diff>